<commit_message>
tilføjet afsnit om fuld historik
</commit_message>
<xml_diff>
--- a/doc/Loesningsbeskrivelse.docx
+++ b/doc/Loesningsbeskrivelse.docx
@@ -18,8 +18,6 @@
           <w:sz w:val="32"/>
         </w:rPr>
       </w:pPr>
-      <w:bookmarkStart w:id="1" w:name="_GoBack"/>
-      <w:bookmarkEnd w:id="1"/>
     </w:p>
     <w:p>
       <w:pPr>
@@ -763,13 +761,13 @@
       <w:pPr>
         <w:pStyle w:val="Overskrift1"/>
       </w:pPr>
-      <w:bookmarkStart w:id="2" w:name="_Toc208384832"/>
+      <w:bookmarkStart w:id="1" w:name="_Toc208384832"/>
       <w:bookmarkEnd w:id="0"/>
       <w:r>
         <w:lastRenderedPageBreak/>
         <w:t>Formål</w:t>
       </w:r>
-      <w:bookmarkEnd w:id="2"/>
+      <w:bookmarkEnd w:id="1"/>
     </w:p>
     <w:p>
       <w:pPr>
@@ -884,8 +882,8 @@
         <w:pStyle w:val="Overskrift1"/>
         <w:jc w:val="left"/>
       </w:pPr>
-      <w:bookmarkStart w:id="3" w:name="_Toc263424147"/>
-      <w:bookmarkStart w:id="4" w:name="_Toc208384833"/>
+      <w:bookmarkStart w:id="2" w:name="_Toc263424147"/>
+      <w:bookmarkStart w:id="3" w:name="_Toc208384833"/>
       <w:r>
         <w:lastRenderedPageBreak/>
         <w:t xml:space="preserve">Løsningsbeskrivelse for </w:t>
@@ -896,7 +894,7 @@
       <w:r>
         <w:t>itamin importer</w:t>
       </w:r>
-      <w:bookmarkEnd w:id="4"/>
+      <w:bookmarkEnd w:id="3"/>
     </w:p>
     <w:p>
       <w:pPr>
@@ -930,11 +928,11 @@
         <w:pStyle w:val="Overskrift2"/>
         <w:jc w:val="left"/>
       </w:pPr>
-      <w:bookmarkStart w:id="5" w:name="_Toc208384834"/>
+      <w:bookmarkStart w:id="4" w:name="_Toc208384834"/>
       <w:r>
         <w:t>Datafiler</w:t>
       </w:r>
-      <w:bookmarkEnd w:id="5"/>
+      <w:bookmarkEnd w:id="4"/>
     </w:p>
     <w:p>
       <w:r>
@@ -1353,11 +1351,11 @@
         <w:pStyle w:val="Overskrift3"/>
         <w:jc w:val="left"/>
       </w:pPr>
-      <w:bookmarkStart w:id="6" w:name="_Toc208384835"/>
+      <w:bookmarkStart w:id="5" w:name="_Toc208384835"/>
       <w:r>
         <w:t>Adgang til FTP site</w:t>
       </w:r>
-      <w:bookmarkEnd w:id="6"/>
+      <w:bookmarkEnd w:id="5"/>
     </w:p>
     <w:p>
       <w:pPr>
@@ -1420,11 +1418,11 @@
       <w:pPr>
         <w:pStyle w:val="Overskrift2"/>
       </w:pPr>
-      <w:bookmarkStart w:id="7" w:name="_Toc208384836"/>
+      <w:bookmarkStart w:id="6" w:name="_Toc208384836"/>
       <w:r>
         <w:t>Datamodel</w:t>
       </w:r>
-      <w:bookmarkEnd w:id="7"/>
+      <w:bookmarkEnd w:id="6"/>
     </w:p>
     <w:p>
       <w:r>
@@ -1699,13 +1697,660 @@
     </w:p>
     <w:p>
       <w:pPr>
+        <w:rPr>
+          <w:color w:val="FF0000"/>
+        </w:rPr>
+      </w:pPr>
+    </w:p>
+    <w:p>
+      <w:pPr>
+        <w:pStyle w:val="Overskrift3"/>
+        <w:jc w:val="left"/>
+      </w:pPr>
+      <w:r>
+        <w:t>Historiske data</w:t>
+      </w:r>
+    </w:p>
+    <w:p>
+      <w:r>
+        <w:t>Der ønskes fuld historik for vitamin-</w:t>
+      </w:r>
+      <w:proofErr w:type="spellStart"/>
+      <w:r>
+        <w:t>importeren</w:t>
+      </w:r>
+      <w:proofErr w:type="spellEnd"/>
+      <w:r>
+        <w:t>, i praksis betyder det at data ikke slettes</w:t>
+      </w:r>
+      <w:r>
+        <w:t xml:space="preserve">, men derimod lukkes af </w:t>
+      </w:r>
+      <w:proofErr w:type="spellStart"/>
+      <w:r>
+        <w:t>v.h.a</w:t>
+      </w:r>
+      <w:proofErr w:type="spellEnd"/>
+      <w:r>
+        <w:t>. ”</w:t>
+      </w:r>
+      <w:proofErr w:type="spellStart"/>
+      <w:r>
+        <w:t>ValidTo</w:t>
+      </w:r>
+      <w:proofErr w:type="spellEnd"/>
+      <w:r>
+        <w:t>” kolonnerne i de enkelte tabeller.</w:t>
+      </w:r>
+    </w:p>
+    <w:p/>
+    <w:p>
+      <w:r>
+        <w:t>Eksempel for vitamingrunddata tabellen:</w:t>
+      </w:r>
+    </w:p>
+    <w:p/>
+    <w:p>
+      <w:r>
+        <w:t>1. Import af vit01.txt filen</w:t>
+      </w:r>
+    </w:p>
+    <w:tbl>
+      <w:tblPr>
+        <w:tblStyle w:val="Tabelgitter"/>
+        <w:tblW w:w="0" w:type="auto"/>
+        <w:tblLook w:val="04A0" w:firstRow="1" w:lastRow="0" w:firstColumn="1" w:lastColumn="0" w:noHBand="0" w:noVBand="1"/>
+      </w:tblPr>
+      <w:tblGrid>
+        <w:gridCol w:w="1668"/>
+        <w:gridCol w:w="1842"/>
+        <w:gridCol w:w="2268"/>
+        <w:gridCol w:w="2662"/>
+      </w:tblGrid>
+      <w:tr>
+        <w:tc>
+          <w:tcPr>
+            <w:tcW w:w="1668" w:type="dxa"/>
+          </w:tcPr>
+          <w:p>
+            <w:pPr>
+              <w:jc w:val="center"/>
+              <w:rPr>
+                <w:rFonts w:cs="Arial"/>
+                <w:b/>
+              </w:rPr>
+            </w:pPr>
+            <w:proofErr w:type="spellStart"/>
+            <w:r>
+              <w:rPr>
+                <w:rFonts w:cs="Arial"/>
+                <w:b/>
+              </w:rPr>
+              <w:t>DrugId</w:t>
+            </w:r>
+            <w:proofErr w:type="spellEnd"/>
+          </w:p>
+        </w:tc>
+        <w:tc>
+          <w:tcPr>
+            <w:tcW w:w="1842" w:type="dxa"/>
+          </w:tcPr>
+          <w:p>
+            <w:pPr>
+              <w:jc w:val="center"/>
+              <w:rPr>
+                <w:rFonts w:cs="Arial"/>
+                <w:b/>
+              </w:rPr>
+            </w:pPr>
+            <w:r>
+              <w:rPr>
+                <w:rFonts w:cs="Arial"/>
+                <w:b/>
+              </w:rPr>
+              <w:t>data…</w:t>
+            </w:r>
+          </w:p>
+        </w:tc>
+        <w:tc>
+          <w:tcPr>
+            <w:tcW w:w="2268" w:type="dxa"/>
+          </w:tcPr>
+          <w:p>
+            <w:pPr>
+              <w:jc w:val="center"/>
+              <w:rPr>
+                <w:rFonts w:cs="Arial"/>
+                <w:b/>
+              </w:rPr>
+            </w:pPr>
+            <w:proofErr w:type="spellStart"/>
+            <w:r>
+              <w:rPr>
+                <w:rFonts w:cs="Arial"/>
+                <w:b/>
+              </w:rPr>
+              <w:t>ValidFrom</w:t>
+            </w:r>
+            <w:proofErr w:type="spellEnd"/>
+          </w:p>
+        </w:tc>
+        <w:tc>
+          <w:tcPr>
+            <w:tcW w:w="2662" w:type="dxa"/>
+          </w:tcPr>
+          <w:p>
+            <w:pPr>
+              <w:jc w:val="center"/>
+              <w:rPr>
+                <w:rFonts w:cs="Arial"/>
+                <w:b/>
+              </w:rPr>
+            </w:pPr>
+            <w:proofErr w:type="spellStart"/>
+            <w:r>
+              <w:rPr>
+                <w:rFonts w:cs="Arial"/>
+                <w:b/>
+              </w:rPr>
+              <w:t>ValidTo</w:t>
+            </w:r>
+            <w:proofErr w:type="spellEnd"/>
+          </w:p>
+        </w:tc>
+      </w:tr>
+      <w:tr>
+        <w:tc>
+          <w:tcPr>
+            <w:tcW w:w="1668" w:type="dxa"/>
+          </w:tcPr>
+          <w:p>
+            <w:pPr>
+              <w:rPr>
+                <w:rFonts w:cs="Arial"/>
+              </w:rPr>
+            </w:pPr>
+            <w:r>
+              <w:rPr>
+                <w:rFonts w:cs="Arial"/>
+              </w:rPr>
+              <w:t>1234</w:t>
+            </w:r>
+          </w:p>
+        </w:tc>
+        <w:tc>
+          <w:tcPr>
+            <w:tcW w:w="1842" w:type="dxa"/>
+          </w:tcPr>
+          <w:p>
+            <w:pPr>
+              <w:rPr>
+                <w:rFonts w:cs="Arial"/>
+              </w:rPr>
+            </w:pPr>
+            <w:proofErr w:type="spellStart"/>
+            <w:r>
+              <w:rPr>
+                <w:rFonts w:cs="Arial"/>
+              </w:rPr>
+              <w:t>xxxx</w:t>
+            </w:r>
+            <w:proofErr w:type="spellEnd"/>
+            <w:r>
+              <w:rPr>
+                <w:rFonts w:cs="Arial"/>
+              </w:rPr>
+              <w:t>…</w:t>
+            </w:r>
+          </w:p>
+        </w:tc>
+        <w:tc>
+          <w:tcPr>
+            <w:tcW w:w="2268" w:type="dxa"/>
+          </w:tcPr>
+          <w:p>
+            <w:pPr>
+              <w:rPr>
+                <w:rFonts w:cs="Arial"/>
+              </w:rPr>
+            </w:pPr>
+            <w:r>
+              <w:rPr>
+                <w:rFonts w:cs="Arial"/>
+              </w:rPr>
+              <w:t>2012-05-22 20:33:37</w:t>
+            </w:r>
+          </w:p>
+        </w:tc>
+        <w:tc>
+          <w:tcPr>
+            <w:tcW w:w="2662" w:type="dxa"/>
+          </w:tcPr>
+          <w:p>
+            <w:pPr>
+              <w:rPr>
+                <w:rFonts w:cs="Arial"/>
+              </w:rPr>
+            </w:pPr>
+          </w:p>
+        </w:tc>
+      </w:tr>
+    </w:tbl>
+    <w:p>
+      <w:pPr>
+        <w:rPr>
+          <w:rFonts w:cs="Arial"/>
+        </w:rPr>
+      </w:pPr>
+    </w:p>
+    <w:p>
+      <w:pPr>
+        <w:rPr>
+          <w:rFonts w:cs="Arial"/>
+        </w:rPr>
+      </w:pPr>
+      <w:r>
+        <w:rPr>
+          <w:rFonts w:cs="Arial"/>
+        </w:rPr>
+        <w:t>Ugen efter importeres en ny vit01.txt fil</w:t>
+      </w:r>
+      <w:r>
+        <w:rPr>
+          <w:rFonts w:cs="Arial"/>
+        </w:rPr>
+        <w:t xml:space="preserve"> også indeholdende </w:t>
+      </w:r>
+      <w:proofErr w:type="spellStart"/>
+      <w:r>
+        <w:rPr>
+          <w:rFonts w:cs="Arial"/>
+        </w:rPr>
+        <w:t>drugid</w:t>
+      </w:r>
+      <w:proofErr w:type="spellEnd"/>
+      <w:r>
+        <w:rPr>
+          <w:rFonts w:cs="Arial"/>
+        </w:rPr>
+        <w:t xml:space="preserve"> 1234</w:t>
+      </w:r>
+      <w:r>
+        <w:rPr>
+          <w:rFonts w:cs="Arial"/>
+        </w:rPr>
+        <w:t>:</w:t>
+      </w:r>
+    </w:p>
+    <w:tbl>
+      <w:tblPr>
+        <w:tblStyle w:val="Tabelgitter"/>
+        <w:tblW w:w="0" w:type="auto"/>
+        <w:tblLook w:val="04A0" w:firstRow="1" w:lastRow="0" w:firstColumn="1" w:lastColumn="0" w:noHBand="0" w:noVBand="1"/>
+      </w:tblPr>
+      <w:tblGrid>
+        <w:gridCol w:w="1668"/>
+        <w:gridCol w:w="1842"/>
+        <w:gridCol w:w="2268"/>
+        <w:gridCol w:w="2662"/>
+      </w:tblGrid>
+      <w:tr>
+        <w:tc>
+          <w:tcPr>
+            <w:tcW w:w="1668" w:type="dxa"/>
+          </w:tcPr>
+          <w:p>
+            <w:pPr>
+              <w:jc w:val="center"/>
+              <w:rPr>
+                <w:rFonts w:cs="Arial"/>
+                <w:b/>
+              </w:rPr>
+            </w:pPr>
+            <w:proofErr w:type="spellStart"/>
+            <w:r>
+              <w:rPr>
+                <w:rFonts w:cs="Arial"/>
+                <w:b/>
+              </w:rPr>
+              <w:t>DrugId</w:t>
+            </w:r>
+            <w:proofErr w:type="spellEnd"/>
+          </w:p>
+        </w:tc>
+        <w:tc>
+          <w:tcPr>
+            <w:tcW w:w="1842" w:type="dxa"/>
+          </w:tcPr>
+          <w:p>
+            <w:pPr>
+              <w:jc w:val="center"/>
+              <w:rPr>
+                <w:rFonts w:cs="Arial"/>
+                <w:b/>
+              </w:rPr>
+            </w:pPr>
+            <w:r>
+              <w:rPr>
+                <w:rFonts w:cs="Arial"/>
+                <w:b/>
+              </w:rPr>
+              <w:t>data…</w:t>
+            </w:r>
+          </w:p>
+        </w:tc>
+        <w:tc>
+          <w:tcPr>
+            <w:tcW w:w="2268" w:type="dxa"/>
+          </w:tcPr>
+          <w:p>
+            <w:pPr>
+              <w:jc w:val="center"/>
+              <w:rPr>
+                <w:rFonts w:cs="Arial"/>
+                <w:b/>
+              </w:rPr>
+            </w:pPr>
+            <w:proofErr w:type="spellStart"/>
+            <w:r>
+              <w:rPr>
+                <w:rFonts w:cs="Arial"/>
+                <w:b/>
+              </w:rPr>
+              <w:t>ValidFrom</w:t>
+            </w:r>
+            <w:proofErr w:type="spellEnd"/>
+          </w:p>
+        </w:tc>
+        <w:tc>
+          <w:tcPr>
+            <w:tcW w:w="2662" w:type="dxa"/>
+          </w:tcPr>
+          <w:p>
+            <w:pPr>
+              <w:jc w:val="center"/>
+              <w:rPr>
+                <w:rFonts w:cs="Arial"/>
+                <w:b/>
+              </w:rPr>
+            </w:pPr>
+            <w:proofErr w:type="spellStart"/>
+            <w:r>
+              <w:rPr>
+                <w:rFonts w:cs="Arial"/>
+                <w:b/>
+              </w:rPr>
+              <w:t>ValidTo</w:t>
+            </w:r>
+            <w:proofErr w:type="spellEnd"/>
+          </w:p>
+        </w:tc>
+      </w:tr>
+      <w:tr>
+        <w:tc>
+          <w:tcPr>
+            <w:tcW w:w="1668" w:type="dxa"/>
+          </w:tcPr>
+          <w:p>
+            <w:pPr>
+              <w:rPr>
+                <w:rFonts w:cs="Arial"/>
+              </w:rPr>
+            </w:pPr>
+            <w:r>
+              <w:rPr>
+                <w:rFonts w:cs="Arial"/>
+              </w:rPr>
+              <w:t>1234</w:t>
+            </w:r>
+          </w:p>
+        </w:tc>
+        <w:tc>
+          <w:tcPr>
+            <w:tcW w:w="1842" w:type="dxa"/>
+          </w:tcPr>
+          <w:p>
+            <w:pPr>
+              <w:rPr>
+                <w:rFonts w:cs="Arial"/>
+              </w:rPr>
+            </w:pPr>
+            <w:proofErr w:type="spellStart"/>
+            <w:r>
+              <w:rPr>
+                <w:rFonts w:cs="Arial"/>
+              </w:rPr>
+              <w:t>xxxx</w:t>
+            </w:r>
+            <w:proofErr w:type="spellEnd"/>
+            <w:r>
+              <w:rPr>
+                <w:rFonts w:cs="Arial"/>
+              </w:rPr>
+              <w:t>…</w:t>
+            </w:r>
+          </w:p>
+        </w:tc>
+        <w:tc>
+          <w:tcPr>
+            <w:tcW w:w="2268" w:type="dxa"/>
+          </w:tcPr>
+          <w:p>
+            <w:pPr>
+              <w:rPr>
+                <w:rFonts w:cs="Arial"/>
+              </w:rPr>
+            </w:pPr>
+            <w:r>
+              <w:rPr>
+                <w:rFonts w:cs="Arial"/>
+              </w:rPr>
+              <w:t>2012-05-22 20:33:37</w:t>
+            </w:r>
+          </w:p>
+        </w:tc>
+        <w:tc>
+          <w:tcPr>
+            <w:tcW w:w="2662" w:type="dxa"/>
+          </w:tcPr>
+          <w:p>
+            <w:pPr>
+              <w:rPr>
+                <w:rFonts w:cs="Arial"/>
+              </w:rPr>
+            </w:pPr>
+            <w:r>
+              <w:rPr>
+                <w:rFonts w:cs="Arial"/>
+              </w:rPr>
+              <w:t>2012-05-29 21</w:t>
+            </w:r>
+            <w:r>
+              <w:rPr>
+                <w:rFonts w:cs="Arial"/>
+              </w:rPr>
+              <w:t>:</w:t>
+            </w:r>
+            <w:r>
+              <w:rPr>
+                <w:rFonts w:cs="Arial"/>
+              </w:rPr>
+              <w:t>23</w:t>
+            </w:r>
+            <w:r>
+              <w:rPr>
+                <w:rFonts w:cs="Arial"/>
+              </w:rPr>
+              <w:t>:</w:t>
+            </w:r>
+            <w:r>
+              <w:rPr>
+                <w:rFonts w:cs="Arial"/>
+              </w:rPr>
+              <w:t>43</w:t>
+            </w:r>
+          </w:p>
+        </w:tc>
+      </w:tr>
+      <w:tr>
+        <w:tc>
+          <w:tcPr>
+            <w:tcW w:w="1668" w:type="dxa"/>
+          </w:tcPr>
+          <w:p>
+            <w:pPr>
+              <w:rPr>
+                <w:rFonts w:cs="Arial"/>
+              </w:rPr>
+            </w:pPr>
+            <w:r>
+              <w:rPr>
+                <w:rFonts w:cs="Arial"/>
+              </w:rPr>
+              <w:t>1234</w:t>
+            </w:r>
+          </w:p>
+        </w:tc>
+        <w:tc>
+          <w:tcPr>
+            <w:tcW w:w="1842" w:type="dxa"/>
+          </w:tcPr>
+          <w:p>
+            <w:pPr>
+              <w:rPr>
+                <w:rFonts w:cs="Arial"/>
+              </w:rPr>
+            </w:pPr>
+            <w:proofErr w:type="spellStart"/>
+            <w:r>
+              <w:rPr>
+                <w:rFonts w:cs="Arial"/>
+              </w:rPr>
+              <w:t>xxxx</w:t>
+            </w:r>
+            <w:proofErr w:type="spellEnd"/>
+            <w:r>
+              <w:rPr>
+                <w:rFonts w:cs="Arial"/>
+              </w:rPr>
+              <w:t>…</w:t>
+            </w:r>
+          </w:p>
+        </w:tc>
+        <w:tc>
+          <w:tcPr>
+            <w:tcW w:w="2268" w:type="dxa"/>
+          </w:tcPr>
+          <w:p>
+            <w:pPr>
+              <w:rPr>
+                <w:rFonts w:cs="Arial"/>
+              </w:rPr>
+            </w:pPr>
+            <w:r>
+              <w:rPr>
+                <w:rFonts w:cs="Arial"/>
+              </w:rPr>
+              <w:t>2012-05-29 21</w:t>
+            </w:r>
+            <w:r>
+              <w:rPr>
+                <w:rFonts w:cs="Arial"/>
+              </w:rPr>
+              <w:t>:</w:t>
+            </w:r>
+            <w:r>
+              <w:rPr>
+                <w:rFonts w:cs="Arial"/>
+              </w:rPr>
+              <w:t>23</w:t>
+            </w:r>
+            <w:r>
+              <w:rPr>
+                <w:rFonts w:cs="Arial"/>
+              </w:rPr>
+              <w:t>:</w:t>
+            </w:r>
+            <w:r>
+              <w:rPr>
+                <w:rFonts w:cs="Arial"/>
+              </w:rPr>
+              <w:t>43</w:t>
+            </w:r>
+          </w:p>
+        </w:tc>
+        <w:tc>
+          <w:tcPr>
+            <w:tcW w:w="2662" w:type="dxa"/>
+          </w:tcPr>
+          <w:p>
+            <w:pPr>
+              <w:rPr>
+                <w:rFonts w:cs="Arial"/>
+              </w:rPr>
+            </w:pPr>
+          </w:p>
+        </w:tc>
+      </w:tr>
+    </w:tbl>
+    <w:p>
+      <w:pPr>
+        <w:rPr>
+          <w:rFonts w:ascii="Andale Mono" w:hAnsi="Andale Mono"/>
+        </w:rPr>
+      </w:pPr>
+    </w:p>
+    <w:p>
+      <w:pPr>
+        <w:rPr>
+          <w:rFonts w:ascii="Andale Mono" w:hAnsi="Andale Mono"/>
+        </w:rPr>
+      </w:pPr>
+      <w:r>
+        <w:rPr>
+          <w:rFonts w:cs="Arial"/>
+        </w:rPr>
+        <w:t>Når/hvis data slettes (</w:t>
+      </w:r>
+      <w:proofErr w:type="spellStart"/>
+      <w:r>
+        <w:rPr>
+          <w:rFonts w:cs="Arial"/>
+        </w:rPr>
+        <w:t>drugid</w:t>
+      </w:r>
+      <w:proofErr w:type="spellEnd"/>
+      <w:r>
+        <w:rPr>
+          <w:rFonts w:cs="Arial"/>
+        </w:rPr>
+        <w:t xml:space="preserve"> står i slet01.txt) bliver </w:t>
+      </w:r>
+      <w:proofErr w:type="spellStart"/>
+      <w:r>
+        <w:rPr>
+          <w:rFonts w:cs="Arial"/>
+        </w:rPr>
+        <w:t>ValidTo</w:t>
+      </w:r>
+      <w:proofErr w:type="spellEnd"/>
+      <w:r>
+        <w:rPr>
+          <w:rFonts w:cs="Arial"/>
+        </w:rPr>
+        <w:t xml:space="preserve"> opdateret med datoen for sletningen.</w:t>
+      </w:r>
+    </w:p>
+    <w:p>
+      <w:pPr>
         <w:pStyle w:val="Overskrift2"/>
       </w:pPr>
-      <w:bookmarkStart w:id="8" w:name="_Toc208384837"/>
-      <w:r>
+      <w:bookmarkStart w:id="7" w:name="_Toc208384837"/>
+      <w:r>
+        <w:lastRenderedPageBreak/>
         <w:t>Kopiregisterservice</w:t>
       </w:r>
-      <w:bookmarkEnd w:id="8"/>
+      <w:bookmarkEnd w:id="7"/>
     </w:p>
     <w:p>
       <w:pPr>
@@ -2047,7 +2692,12 @@
         <w:jc w:val="left"/>
       </w:pPr>
       <w:r>
-        <w:t xml:space="preserve">For nærmere beskrivelse af SKRS og brugen deraf, se: </w:t>
+        <w:t>For nærme</w:t>
+      </w:r>
+      <w:bookmarkStart w:id="8" w:name="_GoBack"/>
+      <w:bookmarkEnd w:id="8"/>
+      <w:r>
+        <w:t xml:space="preserve">re beskrivelse af SKRS og brugen deraf, se: </w:t>
       </w:r>
       <w:hyperlink r:id="rId15" w:history="1">
         <w:r>
@@ -2070,7 +2720,7 @@
         <w:lastRenderedPageBreak/>
         <w:t>Ændringslog</w:t>
       </w:r>
-      <w:bookmarkEnd w:id="3"/>
+      <w:bookmarkEnd w:id="2"/>
       <w:bookmarkEnd w:id="9"/>
     </w:p>
     <w:p>
@@ -2639,7 +3289,7 @@
         <w:rStyle w:val="Sidetal1"/>
         <w:noProof/>
       </w:rPr>
-      <w:t>2</w:t>
+      <w:t>6</w:t>
     </w:r>
     <w:r>
       <w:rPr>
@@ -2676,7 +3326,7 @@
         <w:rStyle w:val="Sidetal1"/>
         <w:noProof/>
       </w:rPr>
-      <w:t>6</w:t>
+      <w:t>7</w:t>
     </w:r>
     <w:r>
       <w:rPr>
@@ -2727,7 +3377,7 @@
         <w:rPr>
           <w:noProof/>
         </w:rPr>
-        <w:t>6</w:t>
+        <w:t>7</w:t>
       </w:r>
     </w:fldSimple>
   </w:p>
@@ -8612,7 +9262,7 @@
 </file>
 
 <file path=customXml/itemProps1.xml><?xml version="1.0" encoding="utf-8"?>
-<ds:datastoreItem xmlns:ds="http://schemas.openxmlformats.org/officeDocument/2006/customXml" ds:itemID="{624949F4-B944-1540-B05A-32119D34F8D6}">
+<ds:datastoreItem xmlns:ds="http://schemas.openxmlformats.org/officeDocument/2006/customXml" ds:itemID="{C6D81CBE-470B-4742-8491-FD5DA87E0CB3}">
   <ds:schemaRefs>
     <ds:schemaRef ds:uri="http://schemas.openxmlformats.org/officeDocument/2006/bibliography"/>
   </ds:schemaRefs>

</xml_diff>

<commit_message>
Opdateret løsnings beskrivelse efter review og indsat at adgang til LMS FTP skal bestilles i kravspec
</commit_message>
<xml_diff>
--- a/doc/Loesningsbeskrivelse.docx
+++ b/doc/Loesningsbeskrivelse.docx
@@ -118,7 +118,25 @@
         <w:rPr>
           <w:sz w:val="32"/>
         </w:rPr>
-        <w:t>Stærke Vitaminer Importer</w:t>
+        <w:t>”</w:t>
+      </w:r>
+      <w:r>
+        <w:rPr>
+          <w:sz w:val="32"/>
+        </w:rPr>
+        <w:t>Stærke Vitaminer</w:t>
+      </w:r>
+      <w:r>
+        <w:rPr>
+          <w:sz w:val="32"/>
+        </w:rPr>
+        <w:t>”</w:t>
+      </w:r>
+      <w:r>
+        <w:rPr>
+          <w:sz w:val="32"/>
+        </w:rPr>
+        <w:t xml:space="preserve"> Importer</w:t>
       </w:r>
     </w:p>
     <w:p>
@@ -785,7 +803,19 @@
       </w:r>
       <w:proofErr w:type="spellEnd"/>
       <w:r>
-        <w:t xml:space="preserve"> til stærke vitaminer, </w:t>
+        <w:t xml:space="preserve"> til </w:t>
+      </w:r>
+      <w:r>
+        <w:t>”</w:t>
+      </w:r>
+      <w:r>
+        <w:t>stærke vitaminer</w:t>
+      </w:r>
+      <w:r>
+        <w:t>” (vitamintilskud, naturlægemidler og andre præparater, der ikke er indeholdt i lægemiddeltaksten)</w:t>
+      </w:r>
+      <w:r>
+        <w:t xml:space="preserve">, </w:t>
       </w:r>
       <w:r>
         <w:t>projektet</w:t>
@@ -882,8 +912,8 @@
         <w:pStyle w:val="Overskrift1"/>
         <w:jc w:val="left"/>
       </w:pPr>
-      <w:bookmarkStart w:id="2" w:name="_Toc263424147"/>
-      <w:bookmarkStart w:id="3" w:name="_Toc208384833"/>
+      <w:bookmarkStart w:id="2" w:name="_Toc208384833"/>
+      <w:bookmarkStart w:id="3" w:name="_Toc263424147"/>
       <w:r>
         <w:lastRenderedPageBreak/>
         <w:t xml:space="preserve">Løsningsbeskrivelse for </w:t>
@@ -894,7 +924,7 @@
       <w:r>
         <w:t>itamin importer</w:t>
       </w:r>
-      <w:bookmarkEnd w:id="3"/>
+      <w:bookmarkEnd w:id="2"/>
     </w:p>
     <w:p>
       <w:pPr>
@@ -915,7 +945,13 @@
         <w:t>n</w:t>
       </w:r>
       <w:r>
-        <w:t xml:space="preserve">s FTP site. Filerne indeholder data for stærke vitaminer, naturlægemidler og </w:t>
+        <w:t xml:space="preserve">s FTP site. Filerne indeholder data for </w:t>
+      </w:r>
+      <w:r>
+        <w:t>vitamintilskud</w:t>
+      </w:r>
+      <w:r>
+        <w:t xml:space="preserve">, naturlægemidler og </w:t>
       </w:r>
       <w:proofErr w:type="spellStart"/>
       <w:r>
@@ -1370,15 +1406,7 @@
       </w:r>
       <w:proofErr w:type="spellEnd"/>
       <w:r>
-        <w:t xml:space="preserve"> </w:t>
-      </w:r>
-      <w:proofErr w:type="spellStart"/>
-      <w:r>
-        <w:t>ftp</w:t>
-      </w:r>
-      <w:proofErr w:type="spellEnd"/>
-      <w:r>
-        <w:t xml:space="preserve"> side: </w:t>
+        <w:t xml:space="preserve"> ftp side: </w:t>
       </w:r>
       <w:hyperlink r:id="rId12" w:history="1">
         <w:r>
@@ -1426,6 +1454,12 @@
     </w:p>
     <w:p>
       <w:r>
+        <w:t>Der er ingen transformationer af data fra fil formaterne – så alle data ligger i databasen som de er beskrevet i ovenstående regneark.</w:t>
+      </w:r>
+    </w:p>
+    <w:p/>
+    <w:p>
+      <w:r>
         <w:t>Datamodellen ser ud som følgende:</w:t>
       </w:r>
     </w:p>
@@ -1583,6 +1617,10 @@
     <w:p/>
     <w:p>
       <w:r>
+        <w:rPr>
+          <w:noProof/>
+          <w:lang w:val="en-US"/>
+        </w:rPr>
         <w:lastRenderedPageBreak/>
         <w:drawing>
           <wp:anchor distT="0" distB="0" distL="114300" distR="114300" simplePos="0" relativeHeight="251659264" behindDoc="0" locked="0" layoutInCell="1" allowOverlap="1" wp14:anchorId="728EF446" wp14:editId="021049E1">
@@ -2356,14 +2394,30 @@
       <w:pPr>
         <w:jc w:val="left"/>
       </w:pPr>
+      <w:r>
+        <w:t>Data udstilles kun via Stamdata Kopi Register Servicen (SKRS), der er ikke nogen online opslag eller andre former for eksport af data.</w:t>
+      </w:r>
     </w:p>
     <w:p>
       <w:pPr>
         <w:jc w:val="left"/>
       </w:pPr>
-      <w:r>
-        <w:t>For at få adgang til data via Stamdata Kopi Register Servicen (SKRS) skal følgende stier bruges:</w:t>
-      </w:r>
+    </w:p>
+    <w:p>
+      <w:pPr>
+        <w:jc w:val="left"/>
+      </w:pPr>
+      <w:r>
+        <w:t xml:space="preserve">For at få adgang til data via </w:t>
+      </w:r>
+      <w:r>
+        <w:t>SKRS skal følgende stier bruges:</w:t>
+      </w:r>
+    </w:p>
+    <w:p>
+      <w:pPr>
+        <w:jc w:val="left"/>
+      </w:pPr>
     </w:p>
     <w:tbl>
       <w:tblPr>
@@ -2692,12 +2746,7 @@
         <w:jc w:val="left"/>
       </w:pPr>
       <w:r>
-        <w:t>For nærme</w:t>
-      </w:r>
-      <w:bookmarkStart w:id="8" w:name="_GoBack"/>
-      <w:bookmarkEnd w:id="8"/>
-      <w:r>
-        <w:t xml:space="preserve">re beskrivelse af SKRS og brugen deraf, se: </w:t>
+        <w:t xml:space="preserve">For nærmere beskrivelse af SKRS og brugen deraf, se: </w:t>
       </w:r>
       <w:hyperlink r:id="rId15" w:history="1">
         <w:r>
@@ -2715,13 +2764,13 @@
       <w:pPr>
         <w:pStyle w:val="Overskrift1"/>
       </w:pPr>
-      <w:bookmarkStart w:id="9" w:name="_Toc208384838"/>
+      <w:bookmarkStart w:id="8" w:name="_Toc208384838"/>
       <w:r>
         <w:lastRenderedPageBreak/>
         <w:t>Ændringslog</w:t>
       </w:r>
-      <w:bookmarkEnd w:id="2"/>
-      <w:bookmarkEnd w:id="9"/>
+      <w:bookmarkEnd w:id="3"/>
+      <w:bookmarkEnd w:id="8"/>
     </w:p>
     <w:p>
       <w:pPr>
@@ -2775,7 +2824,16 @@
             <w:rStyle w:val="Llink"/>
             <w:lang w:val="da-DK"/>
           </w:rPr>
-          <w:t>https://github.com/trifork/sdm4-vitaminimporter/tree/</w:t>
+          <w:t>https://github.com/trifork/sdm4-</w:t>
+        </w:r>
+        <w:bookmarkStart w:id="9" w:name="_GoBack"/>
+        <w:bookmarkEnd w:id="9"/>
+        <w:r>
+          <w:rPr>
+            <w:rStyle w:val="Llink"/>
+            <w:lang w:val="da-DK"/>
+          </w:rPr>
+          <w:t>vitaminimporter/tree/</w:t>
         </w:r>
         <w:r>
           <w:rPr>
@@ -2818,8 +2876,8 @@
       <w:tblGrid>
         <w:gridCol w:w="1178"/>
         <w:gridCol w:w="1570"/>
-        <w:gridCol w:w="3958"/>
-        <w:gridCol w:w="1418"/>
+        <w:gridCol w:w="3391"/>
+        <w:gridCol w:w="1985"/>
       </w:tblGrid>
       <w:tr>
         <w:trPr>
@@ -2919,7 +2977,7 @@
         </w:tc>
         <w:tc>
           <w:tcPr>
-            <w:tcW w:w="3958" w:type="dxa"/>
+            <w:tcW w:w="3391" w:type="dxa"/>
             <w:tcBorders>
               <w:top w:val="single" w:sz="8" w:space="0" w:color="000000"/>
               <w:left w:val="single" w:sz="8" w:space="0" w:color="000000"/>
@@ -2957,7 +3015,7 @@
         </w:tc>
         <w:tc>
           <w:tcPr>
-            <w:tcW w:w="1418" w:type="dxa"/>
+            <w:tcW w:w="1985" w:type="dxa"/>
             <w:tcBorders>
               <w:top w:val="single" w:sz="8" w:space="0" w:color="000000"/>
               <w:left w:val="single" w:sz="8" w:space="0" w:color="000000"/>
@@ -3109,7 +3167,7 @@
         </w:tc>
         <w:tc>
           <w:tcPr>
-            <w:tcW w:w="3958" w:type="dxa"/>
+            <w:tcW w:w="3391" w:type="dxa"/>
             <w:tcBorders>
               <w:top w:val="single" w:sz="8" w:space="0" w:color="000000"/>
               <w:left w:val="single" w:sz="8" w:space="0" w:color="000000"/>
@@ -3161,7 +3219,7 @@
         </w:tc>
         <w:tc>
           <w:tcPr>
-            <w:tcW w:w="1418" w:type="dxa"/>
+            <w:tcW w:w="1985" w:type="dxa"/>
             <w:tcBorders>
               <w:top w:val="single" w:sz="8" w:space="0" w:color="000000"/>
               <w:left w:val="single" w:sz="8" w:space="0" w:color="000000"/>
@@ -3190,6 +3248,26 @@
               <w:t>Trifork</w:t>
             </w:r>
           </w:p>
+          <w:p>
+            <w:pPr>
+              <w:pStyle w:val="BodyA"/>
+              <w:tabs>
+                <w:tab w:val="left" w:pos="709"/>
+                <w:tab w:val="left" w:pos="1417"/>
+                <w:tab w:val="left" w:pos="2126"/>
+                <w:tab w:val="left" w:pos="2835"/>
+              </w:tabs>
+              <w:rPr>
+                <w:lang w:val="da-DK"/>
+              </w:rPr>
+            </w:pPr>
+            <w:r>
+              <w:rPr>
+                <w:lang w:val="da-DK"/>
+              </w:rPr>
+              <w:t>(Kjeld Froberg)</w:t>
+            </w:r>
+          </w:p>
         </w:tc>
       </w:tr>
     </w:tbl>
@@ -3289,7 +3367,7 @@
         <w:rStyle w:val="Sidetal1"/>
         <w:noProof/>
       </w:rPr>
-      <w:t>6</w:t>
+      <w:t>7</w:t>
     </w:r>
     <w:r>
       <w:rPr>
@@ -9262,7 +9340,7 @@
 </file>
 
 <file path=customXml/itemProps1.xml><?xml version="1.0" encoding="utf-8"?>
-<ds:datastoreItem xmlns:ds="http://schemas.openxmlformats.org/officeDocument/2006/customXml" ds:itemID="{C6D81CBE-470B-4742-8491-FD5DA87E0CB3}">
+<ds:datastoreItem xmlns:ds="http://schemas.openxmlformats.org/officeDocument/2006/customXml" ds:itemID="{57BFBD20-58F4-5740-8ED3-E2AD0857F31B}">
   <ds:schemaRefs>
     <ds:schemaRef ds:uri="http://schemas.openxmlformats.org/officeDocument/2006/bibliography"/>
   </ds:schemaRefs>

</xml_diff>

<commit_message>
Opdateret løsningsbeskrivelse med tags
</commit_message>
<xml_diff>
--- a/doc/Loesningsbeskrivelse.docx
+++ b/doc/Loesningsbeskrivelse.docx
@@ -10,6 +10,8 @@
         </w:rPr>
       </w:pPr>
       <w:bookmarkStart w:id="0" w:name="_Toc40578283"/>
+      <w:bookmarkStart w:id="1" w:name="_GoBack"/>
+      <w:bookmarkEnd w:id="1"/>
     </w:p>
     <w:p>
       <w:pPr>
@@ -853,16 +855,13 @@
         <w:fldChar w:fldCharType="end"/>
       </w:r>
     </w:p>
-    <w:p>
-      <w:bookmarkStart w:id="1" w:name="_GoBack"/>
-    </w:p>
+    <w:p/>
     <w:p>
       <w:pPr>
         <w:pStyle w:val="Overskrift1"/>
       </w:pPr>
       <w:bookmarkStart w:id="2" w:name="_Toc208639760"/>
       <w:bookmarkEnd w:id="0"/>
-      <w:bookmarkEnd w:id="1"/>
       <w:r>
         <w:lastRenderedPageBreak/>
         <w:t>Formål</w:t>
@@ -910,7 +909,7 @@
           <w:rPr>
             <w:rStyle w:val="Llink"/>
           </w:rPr>
-          <w:t>https://github.com/trifork/sdm4-core/tree/sdm-core-4.0/doc</w:t>
+          <w:t>https://github.com/trifork/sdm4-core/tree/sdm-core-4.1/doc</w:t>
         </w:r>
       </w:hyperlink>
       <w:r>
@@ -928,13 +927,7 @@
         <w:t>ravspecifikationen</w:t>
       </w:r>
       <w:r>
-        <w:t xml:space="preserve"> ligger her: </w:t>
-      </w:r>
-      <w:r>
-        <w:rPr>
-          <w:color w:val="FF0000"/>
-        </w:rPr>
-        <w:t>(TODO opdater med tag)</w:t>
+        <w:t xml:space="preserve"> ligger her:</w:t>
       </w:r>
       <w:r>
         <w:t xml:space="preserve"> </w:t>
@@ -944,25 +937,9 @@
           <w:rPr>
             <w:rStyle w:val="Llink"/>
           </w:rPr>
-          <w:t>https://github.com/trifork/sdm4-vitaminimporter/blob/</w:t>
-        </w:r>
-        <w:r>
-          <w:rPr>
-            <w:rStyle w:val="Llink"/>
-            <w:color w:val="FF0000"/>
-          </w:rPr>
-          <w:t>master</w:t>
-        </w:r>
-        <w:r>
-          <w:rPr>
-            <w:rStyle w:val="Llink"/>
-          </w:rPr>
-          <w:t>/doc/bestilling-stamdata-lms-natur-og-vitaminer.docx</w:t>
+          <w:t>https://github.com/trifork/sdm4-vitaminimporter/blob/vitaminimporter-4.0/doc/bestilling-stamdata-lms-natur-og-vitaminer.docx</w:t>
         </w:r>
       </w:hyperlink>
-      <w:r>
-        <w:t xml:space="preserve"> </w:t>
-      </w:r>
     </w:p>
     <w:p>
       <w:pPr>
@@ -994,8 +971,8 @@
         <w:pStyle w:val="Overskrift1"/>
         <w:jc w:val="left"/>
       </w:pPr>
-      <w:bookmarkStart w:id="3" w:name="_Toc263424147"/>
-      <w:bookmarkStart w:id="4" w:name="_Toc208639761"/>
+      <w:bookmarkStart w:id="3" w:name="_Toc208639761"/>
+      <w:bookmarkStart w:id="4" w:name="_Toc263424147"/>
       <w:r>
         <w:lastRenderedPageBreak/>
         <w:t xml:space="preserve">Løsningsbeskrivelse for </w:t>
@@ -1006,7 +983,7 @@
       <w:r>
         <w:t>itamin importer</w:t>
       </w:r>
-      <w:bookmarkEnd w:id="4"/>
+      <w:bookmarkEnd w:id="3"/>
     </w:p>
     <w:p>
       <w:pPr>
@@ -1426,39 +1403,14 @@
         <w:jc w:val="left"/>
       </w:pPr>
       <w:r>
-        <w:t>Detaljer for filerne er beskrevet i følgende regneark</w:t>
-      </w:r>
-      <w:r>
-        <w:t xml:space="preserve"> </w:t>
-      </w:r>
-      <w:r>
-        <w:rPr>
-          <w:color w:val="FF0000"/>
-        </w:rPr>
-        <w:t>(TODO ændre tag)</w:t>
-      </w:r>
-      <w:r>
-        <w:t xml:space="preserve">: </w:t>
+        <w:t xml:space="preserve">Detaljer for filerne er beskrevet i følgende regneark: </w:t>
       </w:r>
       <w:hyperlink r:id="rId11" w:history="1">
         <w:r>
           <w:rPr>
             <w:rStyle w:val="Llink"/>
           </w:rPr>
-          <w:t>https://github.com/trifork/sdm4-vitaminimporter/blob/</w:t>
-        </w:r>
-        <w:r>
-          <w:rPr>
-            <w:rStyle w:val="Llink"/>
-            <w:color w:val="FF0000"/>
-          </w:rPr>
-          <w:t>master</w:t>
-        </w:r>
-        <w:r>
-          <w:rPr>
-            <w:rStyle w:val="Llink"/>
-          </w:rPr>
-          <w:t>/doc/Vitamin-fil-spec%2020070409.xls</w:t>
+          <w:t>https://github.com/trifork/sdm4-vitaminimporter/blob/vitaminimporter-4.0/doc/Vitamin-fil-spec%2020070409.xls</w:t>
         </w:r>
       </w:hyperlink>
       <w:r>
@@ -1637,7 +1589,6 @@
           <w:noProof/>
           <w:lang w:val="en-US"/>
         </w:rPr>
-        <w:lastRenderedPageBreak/>
         <w:t>Vitamin</w:t>
       </w:r>
       <w:r>
@@ -1700,6 +1651,7 @@
           <w:noProof/>
           <w:lang w:val="en-US"/>
         </w:rPr>
+        <w:lastRenderedPageBreak/>
         <w:t>VitaminIndholdsstoffer indeholder data fra xxx30 filerne</w:t>
       </w:r>
     </w:p>
@@ -1784,49 +1736,18 @@
     </w:p>
     <w:p>
       <w:r>
-        <w:t xml:space="preserve">SQL script til databasen ligger her: </w:t>
-      </w:r>
+        <w:t>SQL script til databasen ligger her:</w:t>
+      </w:r>
+    </w:p>
+    <w:p>
       <w:hyperlink r:id="rId14" w:history="1">
         <w:r>
           <w:rPr>
             <w:rStyle w:val="Llink"/>
           </w:rPr>
-          <w:t>https://github.com/trifork/sdm4-vitaminimporter/blob/</w:t>
-        </w:r>
-        <w:r>
-          <w:rPr>
-            <w:rStyle w:val="Llink"/>
-            <w:color w:val="FF0000"/>
-          </w:rPr>
-          <w:t>master</w:t>
-        </w:r>
-        <w:r>
-          <w:rPr>
-            <w:rStyle w:val="Llink"/>
-          </w:rPr>
-          <w:t>/src/main/resources/db/migration/V20120903_1423__Vitaminmporter_ImporterStatus.sql</w:t>
+          <w:t>https://github.com/trifork/sdm4-vitaminimporter/blob/vitaminimporter-4.0/src/main/resources/db/migration/V20120903_1423__Vitaminmporter_ImporterStatus.sql</w:t>
         </w:r>
       </w:hyperlink>
-    </w:p>
-    <w:p>
-      <w:pPr>
-        <w:rPr>
-          <w:color w:val="FF0000"/>
-        </w:rPr>
-      </w:pPr>
-      <w:r>
-        <w:rPr>
-          <w:color w:val="FF0000"/>
-        </w:rPr>
-        <w:t>(TODO opdater tag)</w:t>
-      </w:r>
-    </w:p>
-    <w:p>
-      <w:pPr>
-        <w:rPr>
-          <w:color w:val="FF0000"/>
-        </w:rPr>
-      </w:pPr>
     </w:p>
     <w:p>
       <w:pPr>
@@ -2913,7 +2834,7 @@
         <w:lastRenderedPageBreak/>
         <w:t>Ændringslog</w:t>
       </w:r>
-      <w:bookmarkEnd w:id="3"/>
+      <w:bookmarkEnd w:id="4"/>
       <w:bookmarkEnd w:id="10"/>
     </w:p>
     <w:p>
@@ -2940,19 +2861,6 @@
           <w:lang w:val="da-DK"/>
         </w:rPr>
         <w:t>:</w:t>
-      </w:r>
-      <w:r>
-        <w:rPr>
-          <w:lang w:val="da-DK"/>
-        </w:rPr>
-        <w:t xml:space="preserve"> </w:t>
-      </w:r>
-      <w:r>
-        <w:rPr>
-          <w:color w:val="FF0000"/>
-          <w:lang w:val="da-DK"/>
-        </w:rPr>
-        <w:t>(TODO opdater Tag)</w:t>
       </w:r>
     </w:p>
     <w:p>
@@ -2968,22 +2876,7 @@
             <w:rStyle w:val="Llink"/>
             <w:lang w:val="da-DK"/>
           </w:rPr>
-          <w:t>https://github.com/trifork/sdm4-vitaminimporter/tree/</w:t>
-        </w:r>
-        <w:r>
-          <w:rPr>
-            <w:rStyle w:val="Llink"/>
-            <w:color w:val="FF0000"/>
-            <w:lang w:val="da-DK"/>
-          </w:rPr>
-          <w:t>master</w:t>
-        </w:r>
-        <w:r>
-          <w:rPr>
-            <w:rStyle w:val="Llink"/>
-            <w:lang w:val="da-DK"/>
-          </w:rPr>
-          <w:t>/doc/Loesningsbeskrivelse.docx</w:t>
+          <w:t>https://github.com/trifork/sdm4-vitaminimporter/tree/vitminimporter-4.0/doc/Loesningsbeskrivelse.docx</w:t>
         </w:r>
       </w:hyperlink>
       <w:r>
@@ -3585,27 +3478,14 @@
     <w:r>
       <w:t xml:space="preserve"> af </w:t>
     </w:r>
-    <w:r>
-      <w:fldChar w:fldCharType="begin"/>
-    </w:r>
-    <w:r>
-      <w:instrText xml:space="preserve"> NUMPAGES </w:instrText>
-    </w:r>
-    <w:r>
-      <w:fldChar w:fldCharType="separate"/>
-    </w:r>
-    <w:r>
-      <w:rPr>
-        <w:noProof/>
-      </w:rPr>
-      <w:t>7</w:t>
-    </w:r>
-    <w:r>
-      <w:rPr>
-        <w:noProof/>
-      </w:rPr>
-      <w:fldChar w:fldCharType="end"/>
-    </w:r>
+    <w:fldSimple w:instr=" NUMPAGES ">
+      <w:r>
+        <w:rPr>
+          <w:noProof/>
+        </w:rPr>
+        <w:t>7</w:t>
+      </w:r>
+    </w:fldSimple>
   </w:p>
   <w:p/>
 </w:ftr>
@@ -6666,7 +6546,6 @@
   <w:style w:type="character" w:default="1" w:styleId="Standardskrifttypeiafsnit">
     <w:name w:val="Default Paragraph Font"/>
     <w:uiPriority w:val="1"/>
-    <w:semiHidden/>
     <w:unhideWhenUsed/>
   </w:style>
   <w:style w:type="table" w:default="1" w:styleId="Tabel-Normal">
@@ -9488,7 +9367,7 @@
 </file>
 
 <file path=customXml/itemProps1.xml><?xml version="1.0" encoding="utf-8"?>
-<ds:datastoreItem xmlns:ds="http://schemas.openxmlformats.org/officeDocument/2006/customXml" ds:itemID="{57A8DB40-F6FB-3D48-AF0B-768D4AB1698B}">
+<ds:datastoreItem xmlns:ds="http://schemas.openxmlformats.org/officeDocument/2006/customXml" ds:itemID="{8D5AEC2B-EB43-1B43-AE62-92FB4EBCB6D6}">
   <ds:schemaRefs>
     <ds:schemaRef ds:uri="http://schemas.openxmlformats.org/officeDocument/2006/bibliography"/>
   </ds:schemaRefs>

</xml_diff>

<commit_message>
Fjernet mailkorrespondance og tilføjet konklusion til Løsningsbeskrivelse efter review af Christian Gasser
</commit_message>
<xml_diff>
--- a/doc/Loesningsbeskrivelse.docx
+++ b/doc/Loesningsbeskrivelse.docx
@@ -1,6 +1,6 @@
 
 <file path=word/document.xml><?xml version="1.0" encoding="utf-8"?>
-<w:document xmlns:wpc="http://schemas.microsoft.com/office/word/2010/wordprocessingCanvas" xmlns:mo="http://schemas.microsoft.com/office/mac/office/2008/main" xmlns:mc="http://schemas.openxmlformats.org/markup-compatibility/2006" xmlns:mv="urn:schemas-microsoft-com:mac:vml" xmlns:o="urn:schemas-microsoft-com:office:office" xmlns:r="http://schemas.openxmlformats.org/officeDocument/2006/relationships" xmlns:m="http://schemas.openxmlformats.org/officeDocument/2006/math" xmlns:v="urn:schemas-microsoft-com:vml" xmlns:wp14="http://schemas.microsoft.com/office/word/2010/wordprocessingDrawing" xmlns:wp="http://schemas.openxmlformats.org/drawingml/2006/wordprocessingDrawing" xmlns:w10="urn:schemas-microsoft-com:office:word" xmlns:w="http://schemas.openxmlformats.org/wordprocessingml/2006/main" xmlns:w14="http://schemas.microsoft.com/office/word/2010/wordml" xmlns:wpg="http://schemas.microsoft.com/office/word/2010/wordprocessingGroup" xmlns:wpi="http://schemas.microsoft.com/office/word/2010/wordprocessingInk" xmlns:wne="http://schemas.microsoft.com/office/word/2006/wordml" xmlns:wps="http://schemas.microsoft.com/office/word/2010/wordprocessingShape" mc:Ignorable="w14 wp14">
+<w:document xmlns:ve="http://schemas.openxmlformats.org/markup-compatibility/2006" xmlns:o="urn:schemas-microsoft-com:office:office" xmlns:r="http://schemas.openxmlformats.org/officeDocument/2006/relationships" xmlns:m="http://schemas.openxmlformats.org/officeDocument/2006/math" xmlns:v="urn:schemas-microsoft-com:vml" xmlns:wp="http://schemas.openxmlformats.org/drawingml/2006/wordprocessingDrawing" xmlns:w10="urn:schemas-microsoft-com:office:word" xmlns:w="http://schemas.openxmlformats.org/wordprocessingml/2006/main" xmlns:wne="http://schemas.microsoft.com/office/word/2006/wordml">
   <w:body>
     <w:p>
       <w:pPr>
@@ -9,9 +9,9 @@
           <w:sz w:val="32"/>
         </w:rPr>
       </w:pPr>
-      <w:bookmarkStart w:id="0" w:name="_Toc40578283"/>
-      <w:bookmarkStart w:id="1" w:name="_GoBack"/>
-      <w:bookmarkEnd w:id="1"/>
+      <w:bookmarkStart w:id="0" w:name="_GoBack"/>
+      <w:bookmarkStart w:id="1" w:name="_Toc40578283"/>
+      <w:bookmarkEnd w:id="0"/>
     </w:p>
     <w:p>
       <w:pPr>
@@ -193,13 +193,13 @@
     </w:p>
     <w:p>
       <w:pPr>
-        <w:pStyle w:val="Rubrik"/>
+        <w:pStyle w:val="Title"/>
         <w:jc w:val="both"/>
       </w:pPr>
     </w:p>
     <w:p>
       <w:pPr>
-        <w:pStyle w:val="Overskrift"/>
+        <w:pStyle w:val="TOCHeading"/>
       </w:pPr>
       <w:r>
         <w:br w:type="page"/>
@@ -211,7 +211,7 @@
     </w:p>
     <w:p>
       <w:pPr>
-        <w:pStyle w:val="Indholdsfortegnelse1"/>
+        <w:pStyle w:val="TOC1"/>
         <w:tabs>
           <w:tab w:val="left" w:pos="362"/>
           <w:tab w:val="right" w:leader="dot" w:pos="8290"/>
@@ -221,7 +221,7 @@
           <w:noProof/>
           <w:sz w:val="24"/>
           <w:szCs w:val="24"/>
-          <w:lang w:val="en-US" w:eastAsia="ja-JP"/>
+          <w:lang w:eastAsia="ja-JP"/>
         </w:rPr>
       </w:pPr>
       <w:r>
@@ -245,7 +245,7 @@
           <w:noProof/>
           <w:sz w:val="24"/>
           <w:szCs w:val="24"/>
-          <w:lang w:val="en-US" w:eastAsia="ja-JP"/>
+          <w:lang w:eastAsia="ja-JP"/>
         </w:rPr>
         <w:tab/>
       </w:r>
@@ -299,7 +299,7 @@
     </w:p>
     <w:p>
       <w:pPr>
-        <w:pStyle w:val="Indholdsfortegnelse1"/>
+        <w:pStyle w:val="TOC1"/>
         <w:tabs>
           <w:tab w:val="left" w:pos="362"/>
           <w:tab w:val="right" w:leader="dot" w:pos="8290"/>
@@ -309,7 +309,7 @@
           <w:noProof/>
           <w:sz w:val="24"/>
           <w:szCs w:val="24"/>
-          <w:lang w:val="en-US" w:eastAsia="ja-JP"/>
+          <w:lang w:eastAsia="ja-JP"/>
         </w:rPr>
       </w:pPr>
       <w:r>
@@ -324,7 +324,7 @@
           <w:noProof/>
           <w:sz w:val="24"/>
           <w:szCs w:val="24"/>
-          <w:lang w:val="en-US" w:eastAsia="ja-JP"/>
+          <w:lang w:eastAsia="ja-JP"/>
         </w:rPr>
         <w:tab/>
       </w:r>
@@ -378,7 +378,7 @@
     </w:p>
     <w:p>
       <w:pPr>
-        <w:pStyle w:val="Indholdsfortegnelse2"/>
+        <w:pStyle w:val="TOC2"/>
         <w:tabs>
           <w:tab w:val="left" w:pos="766"/>
           <w:tab w:val="right" w:leader="dot" w:pos="8290"/>
@@ -388,7 +388,7 @@
           <w:noProof/>
           <w:sz w:val="24"/>
           <w:szCs w:val="24"/>
-          <w:lang w:val="en-US" w:eastAsia="ja-JP"/>
+          <w:lang w:eastAsia="ja-JP"/>
         </w:rPr>
       </w:pPr>
       <w:r>
@@ -403,7 +403,7 @@
           <w:noProof/>
           <w:sz w:val="24"/>
           <w:szCs w:val="24"/>
-          <w:lang w:val="en-US" w:eastAsia="ja-JP"/>
+          <w:lang w:eastAsia="ja-JP"/>
         </w:rPr>
         <w:tab/>
       </w:r>
@@ -457,7 +457,7 @@
     </w:p>
     <w:p>
       <w:pPr>
-        <w:pStyle w:val="Indholdsfortegnelse3"/>
+        <w:pStyle w:val="TOC3"/>
         <w:tabs>
           <w:tab w:val="left" w:pos="1169"/>
           <w:tab w:val="right" w:leader="dot" w:pos="8290"/>
@@ -467,7 +467,7 @@
           <w:noProof/>
           <w:sz w:val="24"/>
           <w:szCs w:val="24"/>
-          <w:lang w:val="en-US" w:eastAsia="ja-JP"/>
+          <w:lang w:eastAsia="ja-JP"/>
         </w:rPr>
       </w:pPr>
       <w:r>
@@ -482,7 +482,7 @@
           <w:noProof/>
           <w:sz w:val="24"/>
           <w:szCs w:val="24"/>
-          <w:lang w:val="en-US" w:eastAsia="ja-JP"/>
+          <w:lang w:eastAsia="ja-JP"/>
         </w:rPr>
         <w:tab/>
       </w:r>
@@ -536,7 +536,7 @@
     </w:p>
     <w:p>
       <w:pPr>
-        <w:pStyle w:val="Indholdsfortegnelse2"/>
+        <w:pStyle w:val="TOC2"/>
         <w:tabs>
           <w:tab w:val="left" w:pos="766"/>
           <w:tab w:val="right" w:leader="dot" w:pos="8290"/>
@@ -546,7 +546,7 @@
           <w:noProof/>
           <w:sz w:val="24"/>
           <w:szCs w:val="24"/>
-          <w:lang w:val="en-US" w:eastAsia="ja-JP"/>
+          <w:lang w:eastAsia="ja-JP"/>
         </w:rPr>
       </w:pPr>
       <w:r>
@@ -561,7 +561,7 @@
           <w:noProof/>
           <w:sz w:val="24"/>
           <w:szCs w:val="24"/>
-          <w:lang w:val="en-US" w:eastAsia="ja-JP"/>
+          <w:lang w:eastAsia="ja-JP"/>
         </w:rPr>
         <w:tab/>
       </w:r>
@@ -615,7 +615,7 @@
     </w:p>
     <w:p>
       <w:pPr>
-        <w:pStyle w:val="Indholdsfortegnelse3"/>
+        <w:pStyle w:val="TOC3"/>
         <w:tabs>
           <w:tab w:val="left" w:pos="1169"/>
           <w:tab w:val="right" w:leader="dot" w:pos="8290"/>
@@ -625,7 +625,7 @@
           <w:noProof/>
           <w:sz w:val="24"/>
           <w:szCs w:val="24"/>
-          <w:lang w:val="en-US" w:eastAsia="ja-JP"/>
+          <w:lang w:eastAsia="ja-JP"/>
         </w:rPr>
       </w:pPr>
       <w:r>
@@ -640,7 +640,7 @@
           <w:noProof/>
           <w:sz w:val="24"/>
           <w:szCs w:val="24"/>
-          <w:lang w:val="en-US" w:eastAsia="ja-JP"/>
+          <w:lang w:eastAsia="ja-JP"/>
         </w:rPr>
         <w:tab/>
       </w:r>
@@ -694,7 +694,7 @@
     </w:p>
     <w:p>
       <w:pPr>
-        <w:pStyle w:val="Indholdsfortegnelse2"/>
+        <w:pStyle w:val="TOC2"/>
         <w:tabs>
           <w:tab w:val="left" w:pos="766"/>
           <w:tab w:val="right" w:leader="dot" w:pos="8290"/>
@@ -704,7 +704,7 @@
           <w:noProof/>
           <w:sz w:val="24"/>
           <w:szCs w:val="24"/>
-          <w:lang w:val="en-US" w:eastAsia="ja-JP"/>
+          <w:lang w:eastAsia="ja-JP"/>
         </w:rPr>
       </w:pPr>
       <w:r>
@@ -719,7 +719,7 @@
           <w:noProof/>
           <w:sz w:val="24"/>
           <w:szCs w:val="24"/>
-          <w:lang w:val="en-US" w:eastAsia="ja-JP"/>
+          <w:lang w:eastAsia="ja-JP"/>
         </w:rPr>
         <w:tab/>
       </w:r>
@@ -773,7 +773,7 @@
     </w:p>
     <w:p>
       <w:pPr>
-        <w:pStyle w:val="Indholdsfortegnelse1"/>
+        <w:pStyle w:val="TOC1"/>
         <w:tabs>
           <w:tab w:val="left" w:pos="362"/>
           <w:tab w:val="right" w:leader="dot" w:pos="8290"/>
@@ -783,7 +783,7 @@
           <w:noProof/>
           <w:sz w:val="24"/>
           <w:szCs w:val="24"/>
-          <w:lang w:val="en-US" w:eastAsia="ja-JP"/>
+          <w:lang w:eastAsia="ja-JP"/>
         </w:rPr>
       </w:pPr>
       <w:r>
@@ -798,7 +798,7 @@
           <w:noProof/>
           <w:sz w:val="24"/>
           <w:szCs w:val="24"/>
-          <w:lang w:val="en-US" w:eastAsia="ja-JP"/>
+          <w:lang w:eastAsia="ja-JP"/>
         </w:rPr>
         <w:tab/>
       </w:r>
@@ -858,10 +858,10 @@
     <w:p/>
     <w:p>
       <w:pPr>
-        <w:pStyle w:val="Overskrift1"/>
+        <w:pStyle w:val="Heading1"/>
       </w:pPr>
       <w:bookmarkStart w:id="2" w:name="_Toc208639760"/>
-      <w:bookmarkEnd w:id="0"/>
+      <w:bookmarkEnd w:id="1"/>
       <w:r>
         <w:lastRenderedPageBreak/>
         <w:t>Formål</w:t>
@@ -876,15 +876,7 @@
         <w:t xml:space="preserve">En beskrivelse af </w:t>
       </w:r>
       <w:r>
-        <w:t xml:space="preserve">Stamdata </w:t>
-      </w:r>
-      <w:proofErr w:type="spellStart"/>
-      <w:r>
-        <w:t>importeren</w:t>
-      </w:r>
-      <w:proofErr w:type="spellEnd"/>
-      <w:r>
-        <w:t xml:space="preserve"> til </w:t>
+        <w:t xml:space="preserve">Stamdata importeren til </w:t>
       </w:r>
       <w:r>
         <w:t>”</w:t>
@@ -904,10 +896,10 @@
       <w:r>
         <w:t xml:space="preserve"> bygger på designet til Stamdata 4.0, beskrevet her: </w:t>
       </w:r>
-      <w:hyperlink r:id="rId9" w:history="1">
+      <w:hyperlink r:id="rId8" w:history="1">
         <w:r>
           <w:rPr>
-            <w:rStyle w:val="Llink"/>
+            <w:rStyle w:val="Hyperlink"/>
           </w:rPr>
           <w:t>https://github.com/trifork/sdm4-core/tree/sdm-core-4.1/doc</w:t>
         </w:r>
@@ -932,10 +924,10 @@
       <w:r>
         <w:t xml:space="preserve"> </w:t>
       </w:r>
-      <w:hyperlink r:id="rId10" w:history="1">
+      <w:hyperlink r:id="rId9" w:history="1">
         <w:r>
           <w:rPr>
-            <w:rStyle w:val="Llink"/>
+            <w:rStyle w:val="Hyperlink"/>
           </w:rPr>
           <w:t>https://github.com/trifork/sdm4-vitaminimporter/blob/vitaminimporter-4.0/doc/bestilling-stamdata-lms-natur-og-vitaminer.docx</w:t>
         </w:r>
@@ -968,7 +960,7 @@
     </w:p>
     <w:p>
       <w:pPr>
-        <w:pStyle w:val="Overskrift1"/>
+        <w:pStyle w:val="Heading1"/>
         <w:jc w:val="left"/>
       </w:pPr>
       <w:bookmarkStart w:id="3" w:name="_Toc208639761"/>
@@ -989,13 +981,8 @@
       <w:pPr>
         <w:jc w:val="left"/>
       </w:pPr>
-      <w:proofErr w:type="spellStart"/>
-      <w:r>
-        <w:t>VitaminImporteren</w:t>
-      </w:r>
-      <w:proofErr w:type="spellEnd"/>
-      <w:r>
-        <w:t xml:space="preserve"> indlæser en række filer de</w:t>
+      <w:r>
+        <w:t>VitaminImporteren indlæser en række filer de</w:t>
       </w:r>
       <w:r>
         <w:t>r kommer fra Lægemiddelstyrelse</w:t>
@@ -1010,17 +997,12 @@
         <w:t>vitamintilskud</w:t>
       </w:r>
       <w:r>
-        <w:t xml:space="preserve">, naturlægemidler og </w:t>
-      </w:r>
-      <w:proofErr w:type="spellStart"/>
-      <w:r>
-        <w:t>radiopharmaka</w:t>
-      </w:r>
-      <w:proofErr w:type="spellEnd"/>
+        <w:t>, naturlægemidler og radiopharmaka</w:t>
+      </w:r>
     </w:p>
     <w:p>
       <w:pPr>
-        <w:pStyle w:val="Overskrift2"/>
+        <w:pStyle w:val="Heading2"/>
         <w:jc w:val="left"/>
       </w:pPr>
       <w:bookmarkStart w:id="5" w:name="_Toc208639762"/>
@@ -1031,22 +1013,14 @@
     </w:p>
     <w:p>
       <w:r>
-        <w:t xml:space="preserve">Et datafil sæt består af følgende filer alle i fastlængdeformat og med </w:t>
-      </w:r>
-      <w:proofErr w:type="spellStart"/>
-      <w:r>
-        <w:t>codepage</w:t>
-      </w:r>
-      <w:proofErr w:type="spellEnd"/>
-      <w:r>
-        <w:t xml:space="preserve"> CP865.</w:t>
+        <w:t>Et datafil sæt består af følgende filer alle i fastlængdeformat og med codepage CP865.</w:t>
       </w:r>
     </w:p>
     <w:tbl>
       <w:tblPr>
-        <w:tblStyle w:val="Tabelgitter"/>
+        <w:tblStyle w:val="TableGrid"/>
         <w:tblW w:w="0" w:type="auto"/>
-        <w:tblLook w:val="04A0" w:firstRow="1" w:lastRow="0" w:firstColumn="1" w:lastColumn="0" w:noHBand="0" w:noVBand="1"/>
+        <w:tblLook w:val="04A0"/>
       </w:tblPr>
       <w:tblGrid>
         <w:gridCol w:w="2376"/>
@@ -1097,15 +1071,7 @@
           </w:tcPr>
           <w:p>
             <w:r>
-              <w:t>Grunddata for lægemiddel (</w:t>
-            </w:r>
-            <w:proofErr w:type="spellStart"/>
-            <w:r>
-              <w:t>radiopharmaka</w:t>
-            </w:r>
-            <w:proofErr w:type="spellEnd"/>
-            <w:r>
-              <w:t>)</w:t>
+              <w:t>Grunddata for lægemiddel (radiopharmaka)</w:t>
             </w:r>
           </w:p>
         </w:tc>
@@ -1193,15 +1159,7 @@
           </w:tcPr>
           <w:p>
             <w:r>
-              <w:t>Firmaliste for lægemiddel (</w:t>
-            </w:r>
-            <w:proofErr w:type="spellStart"/>
-            <w:r>
-              <w:t>radiopharmaka</w:t>
-            </w:r>
-            <w:proofErr w:type="spellEnd"/>
-            <w:r>
-              <w:t>)</w:t>
+              <w:t>Firmaliste for lægemiddel (radiopharmaka)</w:t>
             </w:r>
           </w:p>
         </w:tc>
@@ -1289,15 +1247,7 @@
           </w:tcPr>
           <w:p>
             <w:r>
-              <w:t>Udgåede navne for lægemiddel (</w:t>
-            </w:r>
-            <w:proofErr w:type="spellStart"/>
-            <w:r>
-              <w:t>radiopharmaka</w:t>
-            </w:r>
-            <w:proofErr w:type="spellEnd"/>
-            <w:r>
-              <w:t>)</w:t>
+              <w:t>Udgåede navne for lægemiddel (radiopharmaka)</w:t>
             </w:r>
           </w:p>
         </w:tc>
@@ -1405,67 +1355,126 @@
       <w:r>
         <w:t xml:space="preserve">Detaljer for filerne er beskrevet i følgende regneark: </w:t>
       </w:r>
+      <w:hyperlink r:id="rId10" w:history="1">
+        <w:r>
+          <w:rPr>
+            <w:rStyle w:val="Hyperlink"/>
+          </w:rPr>
+          <w:t>https://github.com/trifork/sdm4-vitaminimporter/blob/vitaminimporter-4.2/doc/Vitamin-fil-spec%2020070409.xls</w:t>
+        </w:r>
+      </w:hyperlink>
+      <w:r>
+        <w:t xml:space="preserve"> </w:t>
+      </w:r>
+    </w:p>
+    <w:p>
+      <w:pPr>
+        <w:jc w:val="left"/>
+      </w:pPr>
+    </w:p>
+    <w:p>
+      <w:pPr>
+        <w:jc w:val="left"/>
+      </w:pPr>
+      <w:r>
+        <w:t>Efter mailkorrespondance mellem Kjeld Froberg og Christian Ernstsen 11/9-2012 er det blevet klart, at regnearkets beskrivelse er forkert for alle filer der ender på 09.txt.</w:t>
+      </w:r>
+    </w:p>
+    <w:p>
+      <w:pPr>
+        <w:jc w:val="left"/>
+      </w:pPr>
+    </w:p>
+    <w:p>
+      <w:pPr>
+        <w:jc w:val="left"/>
+      </w:pPr>
+      <w:r>
+        <w:t>Den korrekte rækkefølge er derfor i stedet:</w:t>
+      </w:r>
+    </w:p>
+    <w:p>
+      <w:pPr>
+        <w:jc w:val="left"/>
+      </w:pPr>
+      <w:r>
+        <w:t>Firmanummer</w:t>
+      </w:r>
+    </w:p>
+    <w:p>
+      <w:pPr>
+        <w:jc w:val="left"/>
+      </w:pPr>
+      <w:r>
+        <w:t>Firmamærke, langt navn</w:t>
+      </w:r>
+    </w:p>
+    <w:p>
+      <w:pPr>
+        <w:jc w:val="left"/>
+      </w:pPr>
+      <w:r>
+        <w:t>Firmamærke (kort)</w:t>
+      </w:r>
+    </w:p>
+    <w:p>
+      <w:pPr>
+        <w:jc w:val="left"/>
+      </w:pPr>
+      <w:r>
+        <w:t>Parallelimport-kode</w:t>
+      </w:r>
+    </w:p>
+    <w:p>
+      <w:pPr>
+        <w:jc w:val="left"/>
+      </w:pPr>
+    </w:p>
+    <w:p>
+      <w:pPr>
+        <w:jc w:val="left"/>
+      </w:pPr>
+      <w:r>
+        <w:t>Hvor dataleverandøren ikke forventer at Firmamærke (kort) og Parallelimport-kode er sat.</w:t>
+      </w:r>
+    </w:p>
+    <w:p>
+      <w:pPr>
+        <w:jc w:val="left"/>
+      </w:pPr>
+      <w:r>
+        <w:t>Den implementerede parser læser felterne i ovenstående rækkefølge og sætter alle felter, hvis de findes, men kan tåle at de to sidste felter er tomme.</w:t>
+      </w:r>
+    </w:p>
+    <w:p>
+      <w:pPr>
+        <w:pStyle w:val="Heading3"/>
+        <w:jc w:val="left"/>
+      </w:pPr>
+      <w:bookmarkStart w:id="6" w:name="_Toc208639763"/>
+      <w:r>
+        <w:lastRenderedPageBreak/>
+        <w:t>Adgang til FTP site</w:t>
+      </w:r>
+      <w:bookmarkEnd w:id="6"/>
+    </w:p>
+    <w:p>
+      <w:pPr>
+        <w:jc w:val="left"/>
+      </w:pPr>
+      <w:r>
+        <w:t xml:space="preserve">Filerne kan hentes på Lægemiddelstyrelsesn ftp side: </w:t>
+      </w:r>
       <w:hyperlink r:id="rId11" w:history="1">
         <w:r>
           <w:rPr>
-            <w:rStyle w:val="Llink"/>
-          </w:rPr>
-          <w:t>https://github.com/trifork/sdm4-vitaminimporter/blob/vitaminimporter-4.0/doc/Vitamin-fil-spec%2020070409.xls</w:t>
-        </w:r>
-      </w:hyperlink>
-      <w:r>
-        <w:t xml:space="preserve"> </w:t>
-      </w:r>
-    </w:p>
-    <w:p>
-      <w:pPr>
-        <w:jc w:val="left"/>
-      </w:pPr>
-    </w:p>
-    <w:p>
-      <w:pPr>
-        <w:pStyle w:val="Overskrift3"/>
-        <w:jc w:val="left"/>
-      </w:pPr>
-      <w:bookmarkStart w:id="6" w:name="_Toc208639763"/>
-      <w:r>
-        <w:t>Adgang til FTP site</w:t>
-      </w:r>
-      <w:bookmarkEnd w:id="6"/>
-    </w:p>
-    <w:p>
-      <w:pPr>
-        <w:jc w:val="left"/>
-      </w:pPr>
-      <w:r>
-        <w:t xml:space="preserve">Filerne kan hentes på </w:t>
-      </w:r>
-      <w:proofErr w:type="spellStart"/>
-      <w:r>
-        <w:t>Lægemiddelstyrelsesn</w:t>
-      </w:r>
-      <w:proofErr w:type="spellEnd"/>
-      <w:r>
-        <w:t xml:space="preserve"> ftp side: </w:t>
-      </w:r>
-      <w:hyperlink r:id="rId12" w:history="1">
-        <w:r>
-          <w:rPr>
-            <w:rStyle w:val="Llink"/>
+            <w:rStyle w:val="Hyperlink"/>
           </w:rPr>
           <w:t>ftp://ftp.dkma.dk/</w:t>
         </w:r>
       </w:hyperlink>
       <w:r>
-        <w:t xml:space="preserve"> i folderen </w:t>
-      </w:r>
-      <w:proofErr w:type="spellStart"/>
-      <w:r>
-        <w:t>epj</w:t>
-      </w:r>
-      <w:proofErr w:type="spellEnd"/>
-      <w:r>
-        <w:t xml:space="preserve"> og hvor man så tager filerne i den nyeste underfolder (eksempelvis 20120903) – de er ordnet dat</w:t>
+        <w:t xml:space="preserve"> i folderen epj og hvor man så tager filerne i den nyeste underfolder (eksempelvis 20120903) – de er ordnet dat</w:t>
       </w:r>
       <w:r>
         <w:t>o</w:t>
@@ -1484,7 +1493,7 @@
     </w:p>
     <w:p>
       <w:pPr>
-        <w:pStyle w:val="Overskrift2"/>
+        <w:pStyle w:val="Heading2"/>
       </w:pPr>
       <w:bookmarkStart w:id="7" w:name="_Toc208639764"/>
       <w:r>
@@ -1506,152 +1515,73 @@
     <w:p/>
     <w:p>
       <w:pPr>
-        <w:pStyle w:val="Listeafsnit"/>
+        <w:pStyle w:val="ListParagraph"/>
         <w:numPr>
           <w:ilvl w:val="0"/>
           <w:numId w:val="33"/>
         </w:numPr>
         <w:rPr>
           <w:noProof/>
-          <w:lang w:val="en-US"/>
-        </w:rPr>
-      </w:pPr>
-      <w:r>
-        <w:rPr>
-          <w:noProof/>
-          <w:lang w:val="en-US"/>
+        </w:rPr>
+      </w:pPr>
+      <w:r>
+        <w:rPr>
+          <w:noProof/>
         </w:rPr>
         <w:t>VitaminGrunddata indeholder data fra xxx01 filerne</w:t>
       </w:r>
     </w:p>
     <w:p>
       <w:pPr>
-        <w:pStyle w:val="Listeafsnit"/>
+        <w:pStyle w:val="ListParagraph"/>
         <w:numPr>
           <w:ilvl w:val="0"/>
           <w:numId w:val="33"/>
         </w:numPr>
         <w:rPr>
           <w:noProof/>
-          <w:lang w:val="en-US"/>
-        </w:rPr>
-      </w:pPr>
-      <w:r>
-        <w:rPr>
-          <w:noProof/>
-          <w:lang w:val="en-US"/>
-        </w:rPr>
-        <w:t>Vitamin</w:t>
-      </w:r>
-      <w:r>
-        <w:rPr>
-          <w:noProof/>
-          <w:lang w:val="en-US"/>
-        </w:rPr>
-        <w:t>Firma</w:t>
-      </w:r>
-      <w:r>
-        <w:rPr>
-          <w:noProof/>
-          <w:lang w:val="en-US"/>
-        </w:rPr>
-        <w:t>data indeholder data fra xxx0</w:t>
-      </w:r>
-      <w:r>
-        <w:rPr>
-          <w:noProof/>
-          <w:lang w:val="en-US"/>
-        </w:rPr>
-        <w:t>9</w:t>
-      </w:r>
-      <w:r>
-        <w:rPr>
-          <w:noProof/>
-          <w:lang w:val="en-US"/>
-        </w:rPr>
-        <w:t xml:space="preserve"> filerne</w:t>
+        </w:rPr>
+      </w:pPr>
+      <w:r>
+        <w:rPr>
+          <w:noProof/>
+        </w:rPr>
+        <w:t>VitaminFirmadata indeholder data fra xxx09 filerne</w:t>
       </w:r>
     </w:p>
     <w:p>
       <w:pPr>
-        <w:pStyle w:val="Listeafsnit"/>
+        <w:pStyle w:val="ListParagraph"/>
         <w:numPr>
           <w:ilvl w:val="0"/>
           <w:numId w:val="33"/>
         </w:numPr>
         <w:rPr>
           <w:noProof/>
-          <w:lang w:val="en-US"/>
-        </w:rPr>
-      </w:pPr>
-      <w:r>
-        <w:rPr>
-          <w:noProof/>
-          <w:lang w:val="en-US"/>
-        </w:rPr>
-        <w:t>Vitamin</w:t>
-      </w:r>
-      <w:r>
-        <w:rPr>
-          <w:noProof/>
-          <w:lang w:val="en-US"/>
-        </w:rPr>
-        <w:t>UdgaaedeNavne</w:t>
-      </w:r>
-      <w:r>
-        <w:rPr>
-          <w:noProof/>
-          <w:lang w:val="en-US"/>
-        </w:rPr>
-        <w:t xml:space="preserve"> indeholder data fra </w:t>
-      </w:r>
-      <w:r>
-        <w:rPr>
-          <w:noProof/>
-          <w:lang w:val="en-US"/>
-        </w:rPr>
-        <w:t>xxx</w:t>
-      </w:r>
-      <w:r>
-        <w:rPr>
-          <w:noProof/>
-          <w:lang w:val="en-US"/>
-        </w:rPr>
-        <w:t>1</w:t>
-      </w:r>
-      <w:r>
-        <w:rPr>
-          <w:noProof/>
-          <w:lang w:val="en-US"/>
-        </w:rPr>
-        <w:t>0</w:t>
-      </w:r>
-      <w:r>
-        <w:rPr>
-          <w:noProof/>
-          <w:lang w:val="en-US"/>
-        </w:rPr>
-        <w:t xml:space="preserve"> filerne</w:t>
+        </w:rPr>
+      </w:pPr>
+      <w:r>
+        <w:rPr>
+          <w:noProof/>
+        </w:rPr>
+        <w:t>VitaminUdgaaedeNavne indeholder data fra xxx10 filerne</w:t>
       </w:r>
     </w:p>
     <w:p>
       <w:pPr>
-        <w:pStyle w:val="Listeafsnit"/>
+        <w:pStyle w:val="ListParagraph"/>
         <w:numPr>
           <w:ilvl w:val="0"/>
           <w:numId w:val="33"/>
         </w:numPr>
         <w:rPr>
           <w:noProof/>
-          <w:lang w:val="en-US"/>
-        </w:rPr>
-      </w:pPr>
-      <w:r>
-        <w:rPr>
-          <w:noProof/>
-          <w:lang w:val="en-US"/>
-        </w:rPr>
-        <w:lastRenderedPageBreak/>
+        </w:rPr>
+      </w:pPr>
+      <w:r>
+        <w:rPr>
+          <w:noProof/>
+        </w:rPr>
         <w:t>VitaminIndholdsstoffer indeholder data fra xxx30 filerne</w:t>
       </w:r>
     </w:p>
@@ -1660,10 +1590,10 @@
       <w:r>
         <w:rPr>
           <w:noProof/>
-          <w:lang w:val="en-US"/>
+          <w:lang w:val="en-US" w:eastAsia="en-US"/>
         </w:rPr>
         <w:drawing>
-          <wp:anchor distT="0" distB="0" distL="114300" distR="114300" simplePos="0" relativeHeight="251659264" behindDoc="0" locked="0" layoutInCell="1" allowOverlap="1" wp14:anchorId="728EF446" wp14:editId="021049E1">
+          <wp:anchor distT="0" distB="0" distL="114300" distR="114300" simplePos="0" relativeHeight="251659264" behindDoc="0" locked="0" layoutInCell="1" allowOverlap="1">
             <wp:simplePos x="0" y="0"/>
             <wp:positionH relativeFrom="column">
               <wp:posOffset>0</wp:posOffset>
@@ -1696,10 +1626,10 @@
                     </pic:cNvPicPr>
                   </pic:nvPicPr>
                   <pic:blipFill>
-                    <a:blip r:embed="rId13">
+                    <a:blip r:embed="rId12">
                       <a:extLst>
                         <a:ext uri="{28A0092B-C50C-407E-A947-70E740481C1C}">
-                          <a14:useLocalDpi xmlns:a14="http://schemas.microsoft.com/office/drawing/2010/main" val="0"/>
+                          <a14:useLocalDpi xmlns:a14="http://schemas.microsoft.com/office/drawing/2010/main" xmlns:wps="http://schemas.microsoft.com/office/word/2010/wordprocessingShape" xmlns:wpi="http://schemas.microsoft.com/office/word/2010/wordprocessingInk" xmlns:wpg="http://schemas.microsoft.com/office/word/2010/wordprocessingGroup" xmlns:w14="http://schemas.microsoft.com/office/word/2010/wordml" xmlns:w="http://schemas.openxmlformats.org/wordprocessingml/2006/main" xmlns:w10="urn:schemas-microsoft-com:office:word" xmlns:wp14="http://schemas.microsoft.com/office/word/2010/wordprocessingDrawing" xmlns:v="urn:schemas-microsoft-com:vml" xmlns:o="urn:schemas-microsoft-com:office:office" xmlns:mv="urn:schemas-microsoft-com:mac:vml" xmlns:mc="http://schemas.openxmlformats.org/markup-compatibility/2006" xmlns:mo="http://schemas.microsoft.com/office/mac/office/2008/main" xmlns:wpc="http://schemas.microsoft.com/office/word/2010/wordprocessingCanvas" xmlns="" val="0"/>
                         </a:ext>
                       </a:extLst>
                     </a:blip>
@@ -1724,12 +1654,6 @@
                 </pic:pic>
               </a:graphicData>
             </a:graphic>
-            <wp14:sizeRelH relativeFrom="page">
-              <wp14:pctWidth>0</wp14:pctWidth>
-            </wp14:sizeRelH>
-            <wp14:sizeRelV relativeFrom="page">
-              <wp14:pctHeight>0</wp14:pctHeight>
-            </wp14:sizeRelV>
           </wp:anchor>
         </w:drawing>
       </w:r>
@@ -1740,56 +1664,33 @@
       </w:r>
     </w:p>
     <w:p>
-      <w:hyperlink r:id="rId14" w:history="1">
+      <w:hyperlink r:id="rId13" w:history="1">
         <w:r>
           <w:rPr>
-            <w:rStyle w:val="Llink"/>
+            <w:rStyle w:val="Hyperlink"/>
           </w:rPr>
-          <w:t>https://github.com/trifork/sdm4-vitaminimporter/blob/vitaminimporter-4.0/src/main/resources/db/migration/V20120903_1423__Vitaminmporter_ImporterStatus.sql</w:t>
+          <w:t>https://github.com/trifork/sdm4-vitaminimporter/blob/vitaminimporter-4.2/src/main/resources/db/migration/V20120903_1423__Vitaminmporter_ImporterStatus.sql</w:t>
         </w:r>
       </w:hyperlink>
     </w:p>
     <w:p>
       <w:pPr>
-        <w:pStyle w:val="Overskrift3"/>
+        <w:pStyle w:val="Heading3"/>
         <w:jc w:val="left"/>
       </w:pPr>
       <w:bookmarkStart w:id="8" w:name="_Toc208639765"/>
       <w:r>
+        <w:lastRenderedPageBreak/>
         <w:t>Historiske data</w:t>
       </w:r>
       <w:bookmarkEnd w:id="8"/>
     </w:p>
     <w:p>
       <w:r>
-        <w:t>Der ønskes fuld historik for vitamin-</w:t>
-      </w:r>
-      <w:proofErr w:type="spellStart"/>
-      <w:r>
-        <w:t>importeren</w:t>
-      </w:r>
-      <w:proofErr w:type="spellEnd"/>
-      <w:r>
-        <w:t>, i praksis betyder det at data ikke slettes</w:t>
-      </w:r>
-      <w:r>
-        <w:t xml:space="preserve">, men derimod lukkes af </w:t>
-      </w:r>
-      <w:proofErr w:type="spellStart"/>
-      <w:r>
-        <w:t>v.h.a</w:t>
-      </w:r>
-      <w:proofErr w:type="spellEnd"/>
-      <w:r>
-        <w:t>. ”</w:t>
-      </w:r>
-      <w:proofErr w:type="spellStart"/>
-      <w:r>
-        <w:t>ValidTo</w:t>
-      </w:r>
-      <w:proofErr w:type="spellEnd"/>
-      <w:r>
-        <w:t>” kolonnerne i de enkelte tabeller.</w:t>
+        <w:t>Der ønskes fuld historik for vitamin-importeren, i praksis betyder det at data ikke slettes</w:t>
+      </w:r>
+      <w:r>
+        <w:t>, men derimod lukkes af v.h.a. ”ValidTo” kolonnerne i de enkelte tabeller.</w:t>
       </w:r>
     </w:p>
     <w:p/>
@@ -1806,9 +1707,9 @@
     </w:p>
     <w:tbl>
       <w:tblPr>
-        <w:tblStyle w:val="Tabelgitter"/>
+        <w:tblStyle w:val="TableGrid"/>
         <w:tblW w:w="0" w:type="auto"/>
-        <w:tblLook w:val="04A0" w:firstRow="1" w:lastRow="0" w:firstColumn="1" w:lastColumn="0" w:noHBand="0" w:noVBand="1"/>
+        <w:tblLook w:val="04A0"/>
       </w:tblPr>
       <w:tblGrid>
         <w:gridCol w:w="1668"/>
@@ -1829,7 +1730,6 @@
                 <w:b/>
               </w:rPr>
             </w:pPr>
-            <w:proofErr w:type="spellStart"/>
             <w:r>
               <w:rPr>
                 <w:rFonts w:cs="Arial"/>
@@ -1837,7 +1737,6 @@
               </w:rPr>
               <w:t>DrugId</w:t>
             </w:r>
-            <w:proofErr w:type="spellEnd"/>
           </w:p>
         </w:tc>
         <w:tc>
@@ -1873,7 +1772,6 @@
                 <w:b/>
               </w:rPr>
             </w:pPr>
-            <w:proofErr w:type="spellStart"/>
             <w:r>
               <w:rPr>
                 <w:rFonts w:cs="Arial"/>
@@ -1881,7 +1779,6 @@
               </w:rPr>
               <w:t>ValidFrom</w:t>
             </w:r>
-            <w:proofErr w:type="spellEnd"/>
           </w:p>
         </w:tc>
         <w:tc>
@@ -1896,7 +1793,6 @@
                 <w:b/>
               </w:rPr>
             </w:pPr>
-            <w:proofErr w:type="spellStart"/>
             <w:r>
               <w:rPr>
                 <w:rFonts w:cs="Arial"/>
@@ -1904,7 +1800,6 @@
               </w:rPr>
               <w:t>ValidTo</w:t>
             </w:r>
-            <w:proofErr w:type="spellEnd"/>
           </w:p>
         </w:tc>
       </w:tr>
@@ -1937,19 +1832,11 @@
                 <w:rFonts w:cs="Arial"/>
               </w:rPr>
             </w:pPr>
-            <w:proofErr w:type="spellStart"/>
             <w:r>
               <w:rPr>
                 <w:rFonts w:cs="Arial"/>
               </w:rPr>
-              <w:t>xxxx</w:t>
-            </w:r>
-            <w:proofErr w:type="spellEnd"/>
-            <w:r>
-              <w:rPr>
-                <w:rFonts w:cs="Arial"/>
-              </w:rPr>
-              <w:t>…</w:t>
+              <w:t>xxxx…</w:t>
             </w:r>
           </w:p>
         </w:tc>
@@ -2008,21 +1895,7 @@
         <w:rPr>
           <w:rFonts w:cs="Arial"/>
         </w:rPr>
-        <w:t xml:space="preserve"> også indeholdende </w:t>
-      </w:r>
-      <w:proofErr w:type="spellStart"/>
-      <w:r>
-        <w:rPr>
-          <w:rFonts w:cs="Arial"/>
-        </w:rPr>
-        <w:t>drugid</w:t>
-      </w:r>
-      <w:proofErr w:type="spellEnd"/>
-      <w:r>
-        <w:rPr>
-          <w:rFonts w:cs="Arial"/>
-        </w:rPr>
-        <w:t xml:space="preserve"> 1234</w:t>
+        <w:t xml:space="preserve"> også indeholdende drugid 1234</w:t>
       </w:r>
       <w:r>
         <w:rPr>
@@ -2033,9 +1906,9 @@
     </w:p>
     <w:tbl>
       <w:tblPr>
-        <w:tblStyle w:val="Tabelgitter"/>
+        <w:tblStyle w:val="TableGrid"/>
         <w:tblW w:w="0" w:type="auto"/>
-        <w:tblLook w:val="04A0" w:firstRow="1" w:lastRow="0" w:firstColumn="1" w:lastColumn="0" w:noHBand="0" w:noVBand="1"/>
+        <w:tblLook w:val="04A0"/>
       </w:tblPr>
       <w:tblGrid>
         <w:gridCol w:w="1668"/>
@@ -2056,7 +1929,6 @@
                 <w:b/>
               </w:rPr>
             </w:pPr>
-            <w:proofErr w:type="spellStart"/>
             <w:r>
               <w:rPr>
                 <w:rFonts w:cs="Arial"/>
@@ -2064,7 +1936,6 @@
               </w:rPr>
               <w:t>DrugId</w:t>
             </w:r>
-            <w:proofErr w:type="spellEnd"/>
           </w:p>
         </w:tc>
         <w:tc>
@@ -2100,7 +1971,6 @@
                 <w:b/>
               </w:rPr>
             </w:pPr>
-            <w:proofErr w:type="spellStart"/>
             <w:r>
               <w:rPr>
                 <w:rFonts w:cs="Arial"/>
@@ -2108,7 +1978,6 @@
               </w:rPr>
               <w:t>ValidFrom</w:t>
             </w:r>
-            <w:proofErr w:type="spellEnd"/>
           </w:p>
         </w:tc>
         <w:tc>
@@ -2123,7 +1992,6 @@
                 <w:b/>
               </w:rPr>
             </w:pPr>
-            <w:proofErr w:type="spellStart"/>
             <w:r>
               <w:rPr>
                 <w:rFonts w:cs="Arial"/>
@@ -2131,7 +1999,6 @@
               </w:rPr>
               <w:t>ValidTo</w:t>
             </w:r>
-            <w:proofErr w:type="spellEnd"/>
           </w:p>
         </w:tc>
       </w:tr>
@@ -2164,19 +2031,11 @@
                 <w:rFonts w:cs="Arial"/>
               </w:rPr>
             </w:pPr>
-            <w:proofErr w:type="spellStart"/>
             <w:r>
               <w:rPr>
                 <w:rFonts w:cs="Arial"/>
               </w:rPr>
-              <w:t>xxxx</w:t>
-            </w:r>
-            <w:proofErr w:type="spellEnd"/>
-            <w:r>
-              <w:rPr>
-                <w:rFonts w:cs="Arial"/>
-              </w:rPr>
-              <w:t>…</w:t>
+              <w:t>xxxx…</w:t>
             </w:r>
           </w:p>
         </w:tc>
@@ -2270,19 +2129,11 @@
                 <w:rFonts w:cs="Arial"/>
               </w:rPr>
             </w:pPr>
-            <w:proofErr w:type="spellStart"/>
             <w:r>
               <w:rPr>
                 <w:rFonts w:cs="Arial"/>
               </w:rPr>
-              <w:t>xxxx</w:t>
-            </w:r>
-            <w:proofErr w:type="spellEnd"/>
-            <w:r>
-              <w:rPr>
-                <w:rFonts w:cs="Arial"/>
-              </w:rPr>
-              <w:t>…</w:t>
+              <w:t>xxxx…</w:t>
             </w:r>
           </w:p>
         </w:tc>
@@ -2360,68 +2211,25 @@
         <w:rPr>
           <w:rFonts w:cs="Arial"/>
         </w:rPr>
-        <w:lastRenderedPageBreak/>
         <w:t>Når/hvis data slettes (</w:t>
       </w:r>
       <w:r>
         <w:rPr>
           <w:rFonts w:cs="Arial"/>
         </w:rPr>
-        <w:t xml:space="preserve">ved at </w:t>
-      </w:r>
-      <w:proofErr w:type="spellStart"/>
+        <w:t>ved at drugid ikke mere står i vit01, rad01 eller nat01 filerne</w:t>
+      </w:r>
       <w:r>
         <w:rPr>
           <w:rFonts w:cs="Arial"/>
         </w:rPr>
-        <w:t>drugid</w:t>
-      </w:r>
-      <w:proofErr w:type="spellEnd"/>
+        <w:t>) bliver ValidTo opdateret med datoen for sletningen</w:t>
+      </w:r>
       <w:r>
         <w:rPr>
           <w:rFonts w:cs="Arial"/>
         </w:rPr>
-        <w:t xml:space="preserve"> ikke mere står i vit01, rad01 eller nat01 filerne</w:t>
-      </w:r>
-      <w:r>
-        <w:rPr>
-          <w:rFonts w:cs="Arial"/>
-        </w:rPr>
-        <w:t xml:space="preserve">) bliver </w:t>
-      </w:r>
-      <w:proofErr w:type="spellStart"/>
-      <w:r>
-        <w:rPr>
-          <w:rFonts w:cs="Arial"/>
-        </w:rPr>
-        <w:t>ValidTo</w:t>
-      </w:r>
-      <w:proofErr w:type="spellEnd"/>
-      <w:r>
-        <w:rPr>
-          <w:rFonts w:cs="Arial"/>
-        </w:rPr>
-        <w:t xml:space="preserve"> opdateret med datoen for sletningen</w:t>
-      </w:r>
-      <w:r>
-        <w:rPr>
-          <w:rFonts w:cs="Arial"/>
-        </w:rPr>
-        <w:t xml:space="preserve"> – som er den samme dato for hvornår </w:t>
-      </w:r>
-      <w:proofErr w:type="spellStart"/>
-      <w:r>
-        <w:rPr>
-          <w:rFonts w:cs="Arial"/>
-        </w:rPr>
-        <w:t>vitaminimporteren</w:t>
-      </w:r>
-      <w:proofErr w:type="spellEnd"/>
-      <w:r>
-        <w:rPr>
-          <w:rFonts w:cs="Arial"/>
-        </w:rPr>
-        <w:t xml:space="preserve"> har opdaget at data er slettet.</w:t>
+        <w:t xml:space="preserve"> – som er den samme dato for hvornår vitaminimporteren har opdaget at data er slettet.</w:t>
       </w:r>
     </w:p>
     <w:p>
@@ -2447,7 +2255,7 @@
     </w:p>
     <w:p>
       <w:pPr>
-        <w:pStyle w:val="Overskrift2"/>
+        <w:pStyle w:val="Heading2"/>
       </w:pPr>
       <w:bookmarkStart w:id="9" w:name="_Toc208639766"/>
       <w:r>
@@ -2486,15 +2294,15 @@
     </w:p>
     <w:tbl>
       <w:tblPr>
-        <w:tblStyle w:val="Tabelgitter"/>
+        <w:tblStyle w:val="TableGrid"/>
         <w:tblW w:w="0" w:type="auto"/>
-        <w:tblLook w:val="04A0" w:firstRow="1" w:lastRow="0" w:firstColumn="1" w:lastColumn="0" w:noHBand="0" w:noVBand="1"/>
+        <w:tblLook w:val="04A0"/>
       </w:tblPr>
       <w:tblGrid>
-        <w:gridCol w:w="1935"/>
+        <w:gridCol w:w="1936"/>
         <w:gridCol w:w="2056"/>
         <w:gridCol w:w="1923"/>
-        <w:gridCol w:w="2602"/>
+        <w:gridCol w:w="2601"/>
       </w:tblGrid>
       <w:tr>
         <w:tc>
@@ -2622,11 +2430,9 @@
             <w:pPr>
               <w:jc w:val="left"/>
             </w:pPr>
-            <w:proofErr w:type="spellStart"/>
             <w:r>
               <w:t>VitaminGrundata</w:t>
             </w:r>
-            <w:proofErr w:type="spellEnd"/>
           </w:p>
         </w:tc>
       </w:tr>
@@ -2678,11 +2484,9 @@
             <w:pPr>
               <w:jc w:val="left"/>
             </w:pPr>
-            <w:proofErr w:type="spellStart"/>
             <w:r>
               <w:t>VitaminFirmadata</w:t>
             </w:r>
-            <w:proofErr w:type="spellEnd"/>
           </w:p>
         </w:tc>
       </w:tr>
@@ -2708,11 +2512,9 @@
             <w:pPr>
               <w:jc w:val="left"/>
             </w:pPr>
-            <w:proofErr w:type="spellStart"/>
             <w:r>
               <w:t>udgaaedenavne</w:t>
             </w:r>
-            <w:proofErr w:type="spellEnd"/>
           </w:p>
         </w:tc>
         <w:tc>
@@ -2736,11 +2538,9 @@
             <w:pPr>
               <w:jc w:val="left"/>
             </w:pPr>
-            <w:proofErr w:type="spellStart"/>
             <w:r>
               <w:t>VitaminUdgaaedeNavne</w:t>
             </w:r>
-            <w:proofErr w:type="spellEnd"/>
           </w:p>
         </w:tc>
       </w:tr>
@@ -2792,11 +2592,9 @@
             <w:pPr>
               <w:jc w:val="left"/>
             </w:pPr>
-            <w:proofErr w:type="spellStart"/>
             <w:r>
               <w:t>VitaminIndholdsstoffer</w:t>
             </w:r>
-            <w:proofErr w:type="spellEnd"/>
           </w:p>
         </w:tc>
       </w:tr>
@@ -2813,10 +2611,10 @@
       <w:r>
         <w:t xml:space="preserve">For nærmere beskrivelse af SKRS og brugen deraf, se: </w:t>
       </w:r>
-      <w:hyperlink r:id="rId15" w:history="1">
+      <w:hyperlink r:id="rId14" w:history="1">
         <w:r>
           <w:rPr>
-            <w:rStyle w:val="Llink"/>
+            <w:rStyle w:val="Hyperlink"/>
           </w:rPr>
           <w:t>https://svn.softwareborsen.dk/stamdata/tags/v3.4.14/Dokumentation/Guide til anvendere.docx</w:t>
         </w:r>
@@ -2827,7 +2625,7 @@
     </w:p>
     <w:p>
       <w:pPr>
-        <w:pStyle w:val="Overskrift1"/>
+        <w:pStyle w:val="Heading1"/>
       </w:pPr>
       <w:bookmarkStart w:id="10" w:name="_Toc208639767"/>
       <w:r>
@@ -2870,13 +2668,13 @@
           <w:lang w:val="da-DK"/>
         </w:rPr>
       </w:pPr>
-      <w:hyperlink r:id="rId16" w:history="1">
+      <w:hyperlink r:id="rId15" w:history="1">
         <w:r>
           <w:rPr>
-            <w:rStyle w:val="Llink"/>
+            <w:rStyle w:val="Hyperlink"/>
             <w:lang w:val="da-DK"/>
           </w:rPr>
-          <w:t>https://github.com/trifork/sdm4-vitaminimporter/tree/vitminimporter-4.0/doc/Loesningsbeskrivelse.docx</w:t>
+          <w:t>https://github.com/trifork/sdm4-vitaminimporter/tree/vitminimporter-4.2/doc/Loesningsbeskrivelse.docx</w:t>
         </w:r>
       </w:hyperlink>
       <w:r>
@@ -2899,7 +2697,7 @@
         <w:tblW w:w="8124" w:type="dxa"/>
         <w:tblInd w:w="108" w:type="dxa"/>
         <w:tblLayout w:type="fixed"/>
-        <w:tblLook w:val="0000" w:firstRow="0" w:lastRow="0" w:firstColumn="0" w:lastColumn="0" w:noHBand="0" w:noVBand="0"/>
+        <w:tblLook w:val="0000"/>
       </w:tblPr>
       <w:tblGrid>
         <w:gridCol w:w="1178"/>
@@ -3223,19 +3021,11 @@
                 <w:lang w:val="da-DK"/>
               </w:rPr>
             </w:pPr>
-            <w:proofErr w:type="spellStart"/>
             <w:r>
               <w:rPr>
                 <w:lang w:val="da-DK"/>
               </w:rPr>
-              <w:t>Initiel</w:t>
-            </w:r>
-            <w:proofErr w:type="spellEnd"/>
-            <w:r>
-              <w:rPr>
-                <w:lang w:val="da-DK"/>
-              </w:rPr>
-              <w:t xml:space="preserve"> bes</w:t>
+              <w:t>Initiel bes</w:t>
             </w:r>
             <w:r>
               <w:rPr>
@@ -3298,6 +3088,165 @@
           </w:p>
         </w:tc>
       </w:tr>
+      <w:tr>
+        <w:trPr>
+          <w:cantSplit/>
+          <w:trHeight w:val="480"/>
+        </w:trPr>
+        <w:tc>
+          <w:tcPr>
+            <w:tcW w:w="1178" w:type="dxa"/>
+            <w:tcBorders>
+              <w:top w:val="single" w:sz="8" w:space="0" w:color="000000"/>
+              <w:left w:val="single" w:sz="8" w:space="0" w:color="000000"/>
+              <w:bottom w:val="single" w:sz="8" w:space="0" w:color="000000"/>
+              <w:right w:val="single" w:sz="8" w:space="0" w:color="000000"/>
+            </w:tcBorders>
+            <w:shd w:val="clear" w:color="auto" w:fill="FFFFFF"/>
+            <w:tcMar>
+              <w:top w:w="0" w:type="dxa"/>
+              <w:left w:w="0" w:type="dxa"/>
+              <w:bottom w:w="0" w:type="dxa"/>
+              <w:right w:w="0" w:type="dxa"/>
+            </w:tcMar>
+          </w:tcPr>
+          <w:p>
+            <w:pPr>
+              <w:pStyle w:val="BodyA"/>
+              <w:tabs>
+                <w:tab w:val="left" w:pos="709"/>
+                <w:tab w:val="left" w:pos="1417"/>
+                <w:tab w:val="left" w:pos="2126"/>
+                <w:tab w:val="left" w:pos="2835"/>
+              </w:tabs>
+              <w:rPr>
+                <w:lang w:val="da-DK"/>
+              </w:rPr>
+            </w:pPr>
+            <w:r>
+              <w:rPr>
+                <w:lang w:val="da-DK"/>
+              </w:rPr>
+              <w:t>1.1</w:t>
+            </w:r>
+          </w:p>
+        </w:tc>
+        <w:tc>
+          <w:tcPr>
+            <w:tcW w:w="1570" w:type="dxa"/>
+            <w:tcBorders>
+              <w:top w:val="single" w:sz="8" w:space="0" w:color="000000"/>
+              <w:left w:val="single" w:sz="8" w:space="0" w:color="000000"/>
+              <w:bottom w:val="single" w:sz="8" w:space="0" w:color="000000"/>
+              <w:right w:val="single" w:sz="8" w:space="0" w:color="000000"/>
+            </w:tcBorders>
+            <w:shd w:val="clear" w:color="auto" w:fill="FFFFFF"/>
+            <w:tcMar>
+              <w:top w:w="0" w:type="dxa"/>
+              <w:left w:w="0" w:type="dxa"/>
+              <w:bottom w:w="0" w:type="dxa"/>
+              <w:right w:w="0" w:type="dxa"/>
+            </w:tcMar>
+          </w:tcPr>
+          <w:p>
+            <w:pPr>
+              <w:pStyle w:val="BodyA"/>
+              <w:tabs>
+                <w:tab w:val="left" w:pos="709"/>
+                <w:tab w:val="left" w:pos="1417"/>
+                <w:tab w:val="left" w:pos="2126"/>
+                <w:tab w:val="left" w:pos="2835"/>
+              </w:tabs>
+              <w:rPr>
+                <w:lang w:val="da-DK"/>
+              </w:rPr>
+            </w:pPr>
+            <w:r>
+              <w:rPr>
+                <w:lang w:val="da-DK"/>
+              </w:rPr>
+              <w:t>2012-09-25</w:t>
+            </w:r>
+          </w:p>
+        </w:tc>
+        <w:tc>
+          <w:tcPr>
+            <w:tcW w:w="3391" w:type="dxa"/>
+            <w:tcBorders>
+              <w:top w:val="single" w:sz="8" w:space="0" w:color="000000"/>
+              <w:left w:val="single" w:sz="8" w:space="0" w:color="000000"/>
+              <w:bottom w:val="single" w:sz="8" w:space="0" w:color="000000"/>
+              <w:right w:val="single" w:sz="8" w:space="0" w:color="000000"/>
+            </w:tcBorders>
+            <w:shd w:val="clear" w:color="auto" w:fill="FFFFFF"/>
+            <w:tcMar>
+              <w:top w:w="0" w:type="dxa"/>
+              <w:left w:w="0" w:type="dxa"/>
+              <w:bottom w:w="0" w:type="dxa"/>
+              <w:right w:w="0" w:type="dxa"/>
+            </w:tcMar>
+          </w:tcPr>
+          <w:p>
+            <w:pPr>
+              <w:pStyle w:val="BodyA"/>
+              <w:tabs>
+                <w:tab w:val="left" w:pos="709"/>
+                <w:tab w:val="left" w:pos="1417"/>
+                <w:tab w:val="left" w:pos="2126"/>
+                <w:tab w:val="left" w:pos="2835"/>
+              </w:tabs>
+              <w:rPr>
+                <w:lang w:val="da-DK"/>
+              </w:rPr>
+            </w:pPr>
+            <w:r>
+              <w:rPr>
+                <w:lang w:val="da-DK"/>
+              </w:rPr>
+              <w:t>Opdatering ifm release af vitaminimporter 4.2</w:t>
+            </w:r>
+          </w:p>
+        </w:tc>
+        <w:tc>
+          <w:tcPr>
+            <w:tcW w:w="1985" w:type="dxa"/>
+            <w:tcBorders>
+              <w:top w:val="single" w:sz="8" w:space="0" w:color="000000"/>
+              <w:left w:val="single" w:sz="8" w:space="0" w:color="000000"/>
+              <w:bottom w:val="single" w:sz="8" w:space="0" w:color="000000"/>
+              <w:right w:val="single" w:sz="8" w:space="0" w:color="000000"/>
+            </w:tcBorders>
+            <w:shd w:val="clear" w:color="auto" w:fill="FFFFFF"/>
+          </w:tcPr>
+          <w:p>
+            <w:pPr>
+              <w:pStyle w:val="BodyA"/>
+              <w:tabs>
+                <w:tab w:val="left" w:pos="709"/>
+                <w:tab w:val="left" w:pos="1417"/>
+                <w:tab w:val="left" w:pos="2126"/>
+                <w:tab w:val="left" w:pos="2835"/>
+              </w:tabs>
+              <w:rPr>
+                <w:lang w:val="da-DK"/>
+              </w:rPr>
+            </w:pPr>
+            <w:r>
+              <w:rPr>
+                <w:lang w:val="da-DK"/>
+              </w:rPr>
+              <w:t>Trifork</w:t>
+            </w:r>
+            <w:r>
+              <w:rPr>
+                <w:lang w:val="da-DK"/>
+              </w:rPr>
+              <w:br/>
+              <w:t>(Jakob Færch)</w:t>
+            </w:r>
+          </w:p>
+        </w:tc>
+      </w:tr>
     </w:tbl>
     <w:p>
       <w:pPr>
@@ -3320,9 +3269,9 @@
     </w:p>
     <w:p/>
     <w:sectPr>
-      <w:footerReference w:type="default" r:id="rId17"/>
-      <w:headerReference w:type="first" r:id="rId18"/>
-      <w:footerReference w:type="first" r:id="rId19"/>
+      <w:footerReference w:type="default" r:id="rId16"/>
+      <w:headerReference w:type="first" r:id="rId17"/>
+      <w:footerReference w:type="first" r:id="rId18"/>
       <w:pgSz w:w="11900" w:h="16840"/>
       <w:pgMar w:top="1440" w:right="1800" w:bottom="1440" w:left="1800" w:header="720" w:footer="720" w:gutter="0"/>
       <w:cols w:space="720"/>
@@ -3333,7 +3282,7 @@
 </file>
 
 <file path=word/endnotes.xml><?xml version="1.0" encoding="utf-8"?>
-<w:endnotes xmlns:wpc="http://schemas.microsoft.com/office/word/2010/wordprocessingCanvas" xmlns:mo="http://schemas.microsoft.com/office/mac/office/2008/main" xmlns:mc="http://schemas.openxmlformats.org/markup-compatibility/2006" xmlns:mv="urn:schemas-microsoft-com:mac:vml" xmlns:o="urn:schemas-microsoft-com:office:office" xmlns:r="http://schemas.openxmlformats.org/officeDocument/2006/relationships" xmlns:m="http://schemas.openxmlformats.org/officeDocument/2006/math" xmlns:v="urn:schemas-microsoft-com:vml" xmlns:wp14="http://schemas.microsoft.com/office/word/2010/wordprocessingDrawing" xmlns:wp="http://schemas.openxmlformats.org/drawingml/2006/wordprocessingDrawing" xmlns:w10="urn:schemas-microsoft-com:office:word" xmlns:w="http://schemas.openxmlformats.org/wordprocessingml/2006/main" xmlns:w14="http://schemas.microsoft.com/office/word/2010/wordml" xmlns:wpg="http://schemas.microsoft.com/office/word/2010/wordprocessingGroup" xmlns:wpi="http://schemas.microsoft.com/office/word/2010/wordprocessingInk" xmlns:wne="http://schemas.microsoft.com/office/word/2006/wordml" xmlns:wps="http://schemas.microsoft.com/office/word/2010/wordprocessingShape" mc:Ignorable="w14 wp14">
+<w:endnotes xmlns:ve="http://schemas.openxmlformats.org/markup-compatibility/2006" xmlns:o="urn:schemas-microsoft-com:office:office" xmlns:r="http://schemas.openxmlformats.org/officeDocument/2006/relationships" xmlns:m="http://schemas.openxmlformats.org/officeDocument/2006/math" xmlns:v="urn:schemas-microsoft-com:vml" xmlns:wp="http://schemas.openxmlformats.org/drawingml/2006/wordprocessingDrawing" xmlns:w10="urn:schemas-microsoft-com:office:word" xmlns:w="http://schemas.openxmlformats.org/wordprocessingml/2006/main" xmlns:wne="http://schemas.microsoft.com/office/word/2006/wordml">
   <w:endnote w:type="separator" w:id="-1">
     <w:p>
       <w:pPr>
@@ -3358,7 +3307,7 @@
 </file>
 
 <file path=word/footer1.xml><?xml version="1.0" encoding="utf-8"?>
-<w:ftr xmlns:wpc="http://schemas.microsoft.com/office/word/2010/wordprocessingCanvas" xmlns:mo="http://schemas.microsoft.com/office/mac/office/2008/main" xmlns:mc="http://schemas.openxmlformats.org/markup-compatibility/2006" xmlns:mv="urn:schemas-microsoft-com:mac:vml" xmlns:o="urn:schemas-microsoft-com:office:office" xmlns:r="http://schemas.openxmlformats.org/officeDocument/2006/relationships" xmlns:m="http://schemas.openxmlformats.org/officeDocument/2006/math" xmlns:v="urn:schemas-microsoft-com:vml" xmlns:wp14="http://schemas.microsoft.com/office/word/2010/wordprocessingDrawing" xmlns:wp="http://schemas.openxmlformats.org/drawingml/2006/wordprocessingDrawing" xmlns:w10="urn:schemas-microsoft-com:office:word" xmlns:w="http://schemas.openxmlformats.org/wordprocessingml/2006/main" xmlns:w14="http://schemas.microsoft.com/office/word/2010/wordml" xmlns:wpg="http://schemas.microsoft.com/office/word/2010/wordprocessingGroup" xmlns:wpi="http://schemas.microsoft.com/office/word/2010/wordprocessingInk" xmlns:wne="http://schemas.microsoft.com/office/word/2006/wordml" xmlns:wps="http://schemas.microsoft.com/office/word/2010/wordprocessingShape" mc:Ignorable="w14 wp14">
+<w:ftr xmlns:ve="http://schemas.openxmlformats.org/markup-compatibility/2006" xmlns:o="urn:schemas-microsoft-com:office:office" xmlns:r="http://schemas.openxmlformats.org/officeDocument/2006/relationships" xmlns:m="http://schemas.openxmlformats.org/officeDocument/2006/math" xmlns:v="urn:schemas-microsoft-com:vml" xmlns:wp="http://schemas.openxmlformats.org/drawingml/2006/wordprocessingDrawing" xmlns:w10="urn:schemas-microsoft-com:office:word" xmlns:w="http://schemas.openxmlformats.org/wordprocessingml/2006/main" xmlns:wne="http://schemas.microsoft.com/office/word/2006/wordml">
   <w:p>
     <w:pPr>
       <w:jc w:val="right"/>
@@ -3395,7 +3344,7 @@
         <w:rStyle w:val="Sidetal1"/>
         <w:noProof/>
       </w:rPr>
-      <w:t>2</w:t>
+      <w:t>7</w:t>
     </w:r>
     <w:r>
       <w:rPr>
@@ -3446,7 +3395,7 @@
 </file>
 
 <file path=word/footer2.xml><?xml version="1.0" encoding="utf-8"?>
-<w:ftr xmlns:wpc="http://schemas.microsoft.com/office/word/2010/wordprocessingCanvas" xmlns:mo="http://schemas.microsoft.com/office/mac/office/2008/main" xmlns:mc="http://schemas.openxmlformats.org/markup-compatibility/2006" xmlns:mv="urn:schemas-microsoft-com:mac:vml" xmlns:o="urn:schemas-microsoft-com:office:office" xmlns:r="http://schemas.openxmlformats.org/officeDocument/2006/relationships" xmlns:m="http://schemas.openxmlformats.org/officeDocument/2006/math" xmlns:v="urn:schemas-microsoft-com:vml" xmlns:wp14="http://schemas.microsoft.com/office/word/2010/wordprocessingDrawing" xmlns:wp="http://schemas.openxmlformats.org/drawingml/2006/wordprocessingDrawing" xmlns:w10="urn:schemas-microsoft-com:office:word" xmlns:w="http://schemas.openxmlformats.org/wordprocessingml/2006/main" xmlns:w14="http://schemas.microsoft.com/office/word/2010/wordml" xmlns:wpg="http://schemas.microsoft.com/office/word/2010/wordprocessingGroup" xmlns:wpi="http://schemas.microsoft.com/office/word/2010/wordprocessingInk" xmlns:wne="http://schemas.microsoft.com/office/word/2006/wordml" xmlns:wps="http://schemas.microsoft.com/office/word/2010/wordprocessingShape" mc:Ignorable="w14 wp14">
+<w:ftr xmlns:ve="http://schemas.openxmlformats.org/markup-compatibility/2006" xmlns:o="urn:schemas-microsoft-com:office:office" xmlns:r="http://schemas.openxmlformats.org/officeDocument/2006/relationships" xmlns:m="http://schemas.openxmlformats.org/officeDocument/2006/math" xmlns:v="urn:schemas-microsoft-com:vml" xmlns:wp="http://schemas.openxmlformats.org/drawingml/2006/wordprocessingDrawing" xmlns:w10="urn:schemas-microsoft-com:office:word" xmlns:w="http://schemas.openxmlformats.org/wordprocessingml/2006/main" xmlns:wne="http://schemas.microsoft.com/office/word/2006/wordml">
   <w:p>
     <w:pPr>
       <w:jc w:val="right"/>
@@ -3492,7 +3441,7 @@
 </file>
 
 <file path=word/footnotes.xml><?xml version="1.0" encoding="utf-8"?>
-<w:footnotes xmlns:wpc="http://schemas.microsoft.com/office/word/2010/wordprocessingCanvas" xmlns:mo="http://schemas.microsoft.com/office/mac/office/2008/main" xmlns:mc="http://schemas.openxmlformats.org/markup-compatibility/2006" xmlns:mv="urn:schemas-microsoft-com:mac:vml" xmlns:o="urn:schemas-microsoft-com:office:office" xmlns:r="http://schemas.openxmlformats.org/officeDocument/2006/relationships" xmlns:m="http://schemas.openxmlformats.org/officeDocument/2006/math" xmlns:v="urn:schemas-microsoft-com:vml" xmlns:wp14="http://schemas.microsoft.com/office/word/2010/wordprocessingDrawing" xmlns:wp="http://schemas.openxmlformats.org/drawingml/2006/wordprocessingDrawing" xmlns:w10="urn:schemas-microsoft-com:office:word" xmlns:w="http://schemas.openxmlformats.org/wordprocessingml/2006/main" xmlns:w14="http://schemas.microsoft.com/office/word/2010/wordml" xmlns:wpg="http://schemas.microsoft.com/office/word/2010/wordprocessingGroup" xmlns:wpi="http://schemas.microsoft.com/office/word/2010/wordprocessingInk" xmlns:wne="http://schemas.microsoft.com/office/word/2006/wordml" xmlns:wps="http://schemas.microsoft.com/office/word/2010/wordprocessingShape" mc:Ignorable="w14 wp14">
+<w:footnotes xmlns:ve="http://schemas.openxmlformats.org/markup-compatibility/2006" xmlns:o="urn:schemas-microsoft-com:office:office" xmlns:r="http://schemas.openxmlformats.org/officeDocument/2006/relationships" xmlns:m="http://schemas.openxmlformats.org/officeDocument/2006/math" xmlns:v="urn:schemas-microsoft-com:vml" xmlns:wp="http://schemas.openxmlformats.org/drawingml/2006/wordprocessingDrawing" xmlns:w10="urn:schemas-microsoft-com:office:word" xmlns:w="http://schemas.openxmlformats.org/wordprocessingml/2006/main" xmlns:wne="http://schemas.microsoft.com/office/word/2006/wordml">
   <w:footnote w:type="separator" w:id="-1">
     <w:p>
       <w:pPr>
@@ -3517,7 +3466,7 @@
 </file>
 
 <file path=word/header1.xml><?xml version="1.0" encoding="utf-8"?>
-<w:hdr xmlns:wpc="http://schemas.microsoft.com/office/word/2010/wordprocessingCanvas" xmlns:mo="http://schemas.microsoft.com/office/mac/office/2008/main" xmlns:mc="http://schemas.openxmlformats.org/markup-compatibility/2006" xmlns:mv="urn:schemas-microsoft-com:mac:vml" xmlns:o="urn:schemas-microsoft-com:office:office" xmlns:r="http://schemas.openxmlformats.org/officeDocument/2006/relationships" xmlns:m="http://schemas.openxmlformats.org/officeDocument/2006/math" xmlns:v="urn:schemas-microsoft-com:vml" xmlns:wp14="http://schemas.microsoft.com/office/word/2010/wordprocessingDrawing" xmlns:wp="http://schemas.openxmlformats.org/drawingml/2006/wordprocessingDrawing" xmlns:w10="urn:schemas-microsoft-com:office:word" xmlns:w="http://schemas.openxmlformats.org/wordprocessingml/2006/main" xmlns:w14="http://schemas.microsoft.com/office/word/2010/wordml" xmlns:wpg="http://schemas.microsoft.com/office/word/2010/wordprocessingGroup" xmlns:wpi="http://schemas.microsoft.com/office/word/2010/wordprocessingInk" xmlns:wne="http://schemas.microsoft.com/office/word/2006/wordml" xmlns:wps="http://schemas.microsoft.com/office/word/2010/wordprocessingShape" mc:Ignorable="w14 wp14">
+<w:hdr xmlns:ve="http://schemas.openxmlformats.org/markup-compatibility/2006" xmlns:o="urn:schemas-microsoft-com:office:office" xmlns:r="http://schemas.openxmlformats.org/officeDocument/2006/relationships" xmlns:m="http://schemas.openxmlformats.org/officeDocument/2006/math" xmlns:v="urn:schemas-microsoft-com:vml" xmlns:wp="http://schemas.openxmlformats.org/drawingml/2006/wordprocessingDrawing" xmlns:w10="urn:schemas-microsoft-com:office:word" xmlns:w="http://schemas.openxmlformats.org/wordprocessingml/2006/main" xmlns:wne="http://schemas.microsoft.com/office/word/2006/wordml">
   <w:p>
     <w:pPr>
       <w:jc w:val="left"/>
@@ -3525,10 +3474,10 @@
     <w:r>
       <w:rPr>
         <w:noProof/>
-        <w:lang w:val="en-US"/>
+        <w:lang w:val="en-US" w:eastAsia="en-US"/>
       </w:rPr>
       <w:drawing>
-        <wp:anchor distT="0" distB="0" distL="114300" distR="114300" simplePos="0" relativeHeight="251657728" behindDoc="0" locked="0" layoutInCell="1" allowOverlap="1" wp14:anchorId="544C9354" wp14:editId="18BCD64F">
+        <wp:anchor distT="0" distB="0" distL="114300" distR="114300" simplePos="0" relativeHeight="251657728" behindDoc="0" locked="0" layoutInCell="1" allowOverlap="1">
           <wp:simplePos x="0" y="0"/>
           <wp:positionH relativeFrom="column">
             <wp:posOffset>-405765</wp:posOffset>
@@ -3616,7 +3565,7 @@
 </file>
 
 <file path=word/numbering.xml><?xml version="1.0" encoding="utf-8"?>
-<w:numbering xmlns:wpc="http://schemas.microsoft.com/office/word/2010/wordprocessingCanvas" xmlns:mo="http://schemas.microsoft.com/office/mac/office/2008/main" xmlns:mc="http://schemas.openxmlformats.org/markup-compatibility/2006" xmlns:mv="urn:schemas-microsoft-com:mac:vml" xmlns:o="urn:schemas-microsoft-com:office:office" xmlns:r="http://schemas.openxmlformats.org/officeDocument/2006/relationships" xmlns:m="http://schemas.openxmlformats.org/officeDocument/2006/math" xmlns:v="urn:schemas-microsoft-com:vml" xmlns:wp14="http://schemas.microsoft.com/office/word/2010/wordprocessingDrawing" xmlns:wp="http://schemas.openxmlformats.org/drawingml/2006/wordprocessingDrawing" xmlns:w10="urn:schemas-microsoft-com:office:word" xmlns:w="http://schemas.openxmlformats.org/wordprocessingml/2006/main" xmlns:w14="http://schemas.microsoft.com/office/word/2010/wordml" xmlns:wpg="http://schemas.microsoft.com/office/word/2010/wordprocessingGroup" xmlns:wpi="http://schemas.microsoft.com/office/word/2010/wordprocessingInk" xmlns:wne="http://schemas.microsoft.com/office/word/2006/wordml" xmlns:wps="http://schemas.microsoft.com/office/word/2010/wordprocessingShape" mc:Ignorable="w14 wp14">
+<w:numbering xmlns:ve="http://schemas.openxmlformats.org/markup-compatibility/2006" xmlns:o="urn:schemas-microsoft-com:office:office" xmlns:r="http://schemas.openxmlformats.org/officeDocument/2006/relationships" xmlns:m="http://schemas.openxmlformats.org/officeDocument/2006/math" xmlns:v="urn:schemas-microsoft-com:vml" xmlns:wp="http://schemas.openxmlformats.org/drawingml/2006/wordprocessingDrawing" xmlns:w10="urn:schemas-microsoft-com:office:word" xmlns:w="http://schemas.openxmlformats.org/wordprocessingml/2006/main" xmlns:wne="http://schemas.microsoft.com/office/word/2006/wordml">
   <w:abstractNum w:abstractNumId="0">
     <w:nsid w:val="FFFFFF1D"/>
     <w:multiLevelType w:val="multilevel"/>
@@ -3929,7 +3878,7 @@
     <w:lvl w:ilvl="0">
       <w:start w:val="1"/>
       <w:numFmt w:val="bullet"/>
-      <w:pStyle w:val="Opstilling-punkttegn"/>
+      <w:pStyle w:val="ListBullet"/>
       <w:lvlText w:val=""/>
       <w:lvlJc w:val="left"/>
       <w:pPr>
@@ -6136,7 +6085,7 @@
     <w:lvl w:ilvl="0">
       <w:start w:val="1"/>
       <w:numFmt w:val="decimal"/>
-      <w:pStyle w:val="Overskrift1"/>
+      <w:pStyle w:val="Heading1"/>
       <w:lvlText w:val="%1"/>
       <w:lvlJc w:val="left"/>
       <w:pPr>
@@ -6146,7 +6095,7 @@
     <w:lvl w:ilvl="1">
       <w:start w:val="1"/>
       <w:numFmt w:val="decimal"/>
-      <w:pStyle w:val="Overskrift2"/>
+      <w:pStyle w:val="Heading2"/>
       <w:lvlText w:val="%1.%2"/>
       <w:lvlJc w:val="left"/>
       <w:pPr>
@@ -6156,7 +6105,7 @@
     <w:lvl w:ilvl="2">
       <w:start w:val="1"/>
       <w:numFmt w:val="decimal"/>
-      <w:pStyle w:val="Overskrift3"/>
+      <w:pStyle w:val="Heading3"/>
       <w:lvlText w:val="%1.%2.%3"/>
       <w:lvlJc w:val="left"/>
       <w:pPr>
@@ -6166,7 +6115,7 @@
     <w:lvl w:ilvl="3">
       <w:start w:val="1"/>
       <w:numFmt w:val="decimal"/>
-      <w:pStyle w:val="Overskrift4"/>
+      <w:pStyle w:val="Heading4"/>
       <w:lvlText w:val="%1.%2.%3.%4"/>
       <w:lvlJc w:val="left"/>
       <w:pPr>
@@ -6176,7 +6125,7 @@
     <w:lvl w:ilvl="4">
       <w:start w:val="1"/>
       <w:numFmt w:val="decimal"/>
-      <w:pStyle w:val="Overskrift5"/>
+      <w:pStyle w:val="Heading5"/>
       <w:lvlText w:val="%1.%2.%3.%4.%5"/>
       <w:lvlJc w:val="left"/>
       <w:pPr>
@@ -6186,7 +6135,7 @@
     <w:lvl w:ilvl="5">
       <w:start w:val="1"/>
       <w:numFmt w:val="decimal"/>
-      <w:pStyle w:val="Overskrift6"/>
+      <w:pStyle w:val="Heading6"/>
       <w:lvlText w:val="%1.%2.%3.%4.%5.%6"/>
       <w:lvlJc w:val="left"/>
       <w:pPr>
@@ -6196,7 +6145,7 @@
     <w:lvl w:ilvl="6">
       <w:start w:val="1"/>
       <w:numFmt w:val="decimal"/>
-      <w:pStyle w:val="Overskrift7"/>
+      <w:pStyle w:val="Heading7"/>
       <w:lvlText w:val="%1.%2.%3.%4.%5.%6.%7"/>
       <w:lvlJc w:val="left"/>
       <w:pPr>
@@ -6206,7 +6155,7 @@
     <w:lvl w:ilvl="7">
       <w:start w:val="1"/>
       <w:numFmt w:val="decimal"/>
-      <w:pStyle w:val="Overskrift8"/>
+      <w:pStyle w:val="Heading8"/>
       <w:lvlText w:val="%1.%2.%3.%4.%5.%6.%7.%8"/>
       <w:lvlJc w:val="left"/>
       <w:pPr>
@@ -6216,7 +6165,7 @@
     <w:lvl w:ilvl="8">
       <w:start w:val="1"/>
       <w:numFmt w:val="decimal"/>
-      <w:pStyle w:val="Overskrift9"/>
+      <w:pStyle w:val="Heading9"/>
       <w:lvlText w:val="%1.%2.%3.%4.%5.%6.%7.%8.%9"/>
       <w:lvlJc w:val="left"/>
       <w:pPr>
@@ -6327,7 +6276,7 @@
 </file>
 
 <file path=word/styles.xml><?xml version="1.0" encoding="utf-8"?>
-<w:styles xmlns:mc="http://schemas.openxmlformats.org/markup-compatibility/2006" xmlns:r="http://schemas.openxmlformats.org/officeDocument/2006/relationships" xmlns:w="http://schemas.openxmlformats.org/wordprocessingml/2006/main" xmlns:w14="http://schemas.microsoft.com/office/word/2010/wordml" mc:Ignorable="w14">
+<w:styles xmlns:r="http://schemas.openxmlformats.org/officeDocument/2006/relationships" xmlns:w="http://schemas.openxmlformats.org/wordprocessingml/2006/main">
   <w:docDefaults>
     <w:rPrDefault>
       <w:rPr>
@@ -6337,7 +6286,7 @@
     </w:rPrDefault>
     <w:pPrDefault/>
   </w:docDefaults>
-  <w:latentStyles w:defLockedState="0" w:defUIPriority="0" w:defSemiHidden="0" w:defUnhideWhenUsed="0" w:defQFormat="0" w:count="276">
+  <w:latentStyles w:defLockedState="0" w:defUIPriority="0" w:defSemiHidden="0" w:defUnhideWhenUsed="0" w:defQFormat="0" w:count="267">
     <w:lsdException w:name="toc 1" w:uiPriority="39"/>
     <w:lsdException w:name="toc 2" w:uiPriority="39"/>
     <w:lsdException w:name="toc 3" w:uiPriority="39"/>
@@ -6360,11 +6309,11 @@
       <w:szCs w:val="22"/>
     </w:rPr>
   </w:style>
-  <w:style w:type="paragraph" w:styleId="Overskrift1">
+  <w:style w:type="paragraph" w:styleId="Heading1">
     <w:name w:val="heading 1"/>
     <w:basedOn w:val="Normal"/>
     <w:next w:val="Normal"/>
-    <w:link w:val="Overskrift1Tegn1"/>
+    <w:link w:val="Heading1Char1"/>
     <w:qFormat/>
     <w:rsid w:val="0031683E"/>
     <w:pPr>
@@ -6382,11 +6331,11 @@
       <w:sz w:val="28"/>
     </w:rPr>
   </w:style>
-  <w:style w:type="paragraph" w:styleId="Overskrift2">
+  <w:style w:type="paragraph" w:styleId="Heading2">
     <w:name w:val="heading 2"/>
     <w:basedOn w:val="Normal"/>
     <w:next w:val="Normal"/>
-    <w:link w:val="Overskrift2Tegn1"/>
+    <w:link w:val="Heading2Char1"/>
     <w:qFormat/>
     <w:rsid w:val="0031683E"/>
     <w:pPr>
@@ -6404,11 +6353,11 @@
       <w:sz w:val="26"/>
     </w:rPr>
   </w:style>
-  <w:style w:type="paragraph" w:styleId="Overskrift3">
+  <w:style w:type="paragraph" w:styleId="Heading3">
     <w:name w:val="heading 3"/>
-    <w:basedOn w:val="Overskrift2"/>
+    <w:basedOn w:val="Heading2"/>
     <w:next w:val="Normal"/>
-    <w:link w:val="Overskrift3Tegn1"/>
+    <w:link w:val="Heading3Char2"/>
     <w:qFormat/>
     <w:rsid w:val="0031683E"/>
     <w:pPr>
@@ -6421,11 +6370,11 @@
       <w:sz w:val="22"/>
     </w:rPr>
   </w:style>
-  <w:style w:type="paragraph" w:styleId="Overskrift4">
+  <w:style w:type="paragraph" w:styleId="Heading4">
     <w:name w:val="heading 4"/>
     <w:basedOn w:val="Normal"/>
     <w:next w:val="Normal"/>
-    <w:link w:val="Overskrift4Tegn1"/>
+    <w:link w:val="Heading4Char1"/>
     <w:uiPriority w:val="9"/>
     <w:qFormat/>
     <w:rsid w:val="0031683E"/>
@@ -6442,11 +6391,11 @@
       <w:bCs/>
     </w:rPr>
   </w:style>
-  <w:style w:type="paragraph" w:styleId="Overskrift5">
+  <w:style w:type="paragraph" w:styleId="Heading5">
     <w:name w:val="heading 5"/>
     <w:basedOn w:val="Normal"/>
     <w:next w:val="Normal"/>
-    <w:link w:val="Overskrift5Tegn1"/>
+    <w:link w:val="Heading5Char1"/>
     <w:uiPriority w:val="9"/>
     <w:qFormat/>
     <w:rsid w:val="0031683E"/>
@@ -6465,11 +6414,11 @@
       <w:szCs w:val="26"/>
     </w:rPr>
   </w:style>
-  <w:style w:type="paragraph" w:styleId="Overskrift6">
+  <w:style w:type="paragraph" w:styleId="Heading6">
     <w:name w:val="heading 6"/>
     <w:basedOn w:val="Normal"/>
     <w:next w:val="Normal"/>
-    <w:link w:val="Overskrift6Tegn1"/>
+    <w:link w:val="Heading6Char1"/>
     <w:uiPriority w:val="9"/>
     <w:qFormat/>
     <w:rsid w:val="0031683E"/>
@@ -6486,11 +6435,11 @@
       <w:bCs/>
     </w:rPr>
   </w:style>
-  <w:style w:type="paragraph" w:styleId="Overskrift7">
+  <w:style w:type="paragraph" w:styleId="Heading7">
     <w:name w:val="heading 7"/>
     <w:basedOn w:val="Normal"/>
     <w:next w:val="Normal"/>
-    <w:link w:val="Overskrift7Tegn1"/>
+    <w:link w:val="Heading7Char1"/>
     <w:qFormat/>
     <w:rsid w:val="0031683E"/>
     <w:pPr>
@@ -6505,11 +6454,11 @@
       <w:b/>
     </w:rPr>
   </w:style>
-  <w:style w:type="paragraph" w:styleId="Overskrift8">
+  <w:style w:type="paragraph" w:styleId="Heading8">
     <w:name w:val="heading 8"/>
     <w:basedOn w:val="Normal"/>
     <w:next w:val="Normal"/>
-    <w:link w:val="Overskrift8Tegn1"/>
+    <w:link w:val="Heading8Char"/>
     <w:qFormat/>
     <w:rsid w:val="0031683E"/>
     <w:pPr>
@@ -6525,11 +6474,11 @@
       <w:iCs/>
     </w:rPr>
   </w:style>
-  <w:style w:type="paragraph" w:styleId="Overskrift9">
+  <w:style w:type="paragraph" w:styleId="Heading9">
     <w:name w:val="heading 9"/>
     <w:basedOn w:val="Normal"/>
     <w:next w:val="Normal"/>
-    <w:link w:val="Overskrift9Tegn"/>
+    <w:link w:val="Heading9Char"/>
     <w:rsid w:val="00D9292A"/>
     <w:pPr>
       <w:numPr>
@@ -6540,19 +6489,21 @@
       <w:outlineLvl w:val="8"/>
     </w:pPr>
     <w:rPr>
-      <w:rFonts w:ascii="Calibri" w:eastAsia="ＭＳ ゴシック" w:hAnsi="Calibri"/>
-    </w:rPr>
-  </w:style>
-  <w:style w:type="character" w:default="1" w:styleId="Standardskrifttypeiafsnit">
+      <w:rFonts w:ascii="Calibri" w:eastAsia="MS Gothic" w:hAnsi="Calibri"/>
+    </w:rPr>
+  </w:style>
+  <w:style w:type="character" w:default="1" w:styleId="DefaultParagraphFont">
     <w:name w:val="Default Paragraph Font"/>
     <w:uiPriority w:val="1"/>
+    <w:semiHidden/>
     <w:unhideWhenUsed/>
   </w:style>
-  <w:style w:type="table" w:default="1" w:styleId="Tabel-Normal">
+  <w:style w:type="table" w:default="1" w:styleId="TableNormal">
     <w:name w:val="Normal Table"/>
     <w:uiPriority w:val="99"/>
     <w:semiHidden/>
     <w:unhideWhenUsed/>
+    <w:qFormat/>
     <w:tblPr>
       <w:tblInd w:w="0" w:type="dxa"/>
       <w:tblCellMar>
@@ -6563,7 +6514,7 @@
       </w:tblCellMar>
     </w:tblPr>
   </w:style>
-  <w:style w:type="numbering" w:default="1" w:styleId="Ingenliste">
+  <w:style w:type="numbering" w:default="1" w:styleId="NoList">
     <w:name w:val="No List"/>
     <w:uiPriority w:val="99"/>
     <w:semiHidden/>
@@ -6936,7 +6887,7 @@
       </w:tblCellMar>
     </w:tblPr>
   </w:style>
-  <w:style w:type="table" w:customStyle="1" w:styleId="Overskrift10">
+  <w:style w:type="table" w:customStyle="1" w:styleId="Overskrift1">
     <w:name w:val="Overskrift1"/>
     <w:basedOn w:val="Tabel-Normal3"/>
     <w:qFormat/>
@@ -7055,7 +7006,7 @@
       <w:lang w:val="da-DK"/>
     </w:rPr>
   </w:style>
-  <w:style w:type="paragraph" w:styleId="Listeafsnit">
+  <w:style w:type="paragraph" w:styleId="ListParagraph">
     <w:name w:val="List Paragraph"/>
     <w:basedOn w:val="Normal"/>
     <w:uiPriority w:val="34"/>
@@ -7119,7 +7070,7 @@
       <w:lang w:eastAsia="da-DK"/>
     </w:rPr>
   </w:style>
-  <w:style w:type="character" w:styleId="Llink">
+  <w:style w:type="character" w:styleId="Hyperlink">
     <w:name w:val="Hyperlink"/>
     <w:basedOn w:val="Standardskrifttypeiafsnit3"/>
     <w:uiPriority w:val="99"/>
@@ -7147,10 +7098,10 @@
       <w:szCs w:val="20"/>
     </w:rPr>
   </w:style>
-  <w:style w:type="paragraph" w:styleId="Brdtekstindrykning">
+  <w:style w:type="paragraph" w:styleId="BodyTextIndent">
     <w:name w:val="Body Text Indent"/>
     <w:basedOn w:val="Normal"/>
-    <w:link w:val="BrdtekstindrykningTegn"/>
+    <w:link w:val="BodyTextIndentChar"/>
     <w:uiPriority w:val="99"/>
     <w:unhideWhenUsed/>
     <w:rsid w:val="00C57F48"/>
@@ -7174,10 +7125,10 @@
       <w:vertAlign w:val="superscript"/>
     </w:rPr>
   </w:style>
-  <w:style w:type="character" w:customStyle="1" w:styleId="BrdtekstindrykningTegn">
-    <w:name w:val="Brødtekstindrykning Tegn"/>
+  <w:style w:type="character" w:customStyle="1" w:styleId="BodyTextIndentChar">
+    <w:name w:val="Body Text Indent Char"/>
     <w:basedOn w:val="Standardskrifttypeiafsnit3"/>
-    <w:link w:val="Brdtekstindrykning"/>
+    <w:link w:val="BodyTextIndent"/>
     <w:uiPriority w:val="99"/>
     <w:rsid w:val="00C57F48"/>
     <w:rPr>
@@ -7327,7 +7278,7 @@
       <w:lang w:eastAsia="da-DK"/>
     </w:rPr>
   </w:style>
-  <w:style w:type="paragraph" w:styleId="Opstilling-punkttegn">
+  <w:style w:type="paragraph" w:styleId="ListBullet">
     <w:name w:val="List Bullet"/>
     <w:basedOn w:val="Normal"/>
     <w:rsid w:val="004A0EFB"/>
@@ -7444,7 +7395,7 @@
       <w:lang w:eastAsia="da-DK"/>
     </w:rPr>
   </w:style>
-  <w:style w:type="character" w:styleId="Fremhvning">
+  <w:style w:type="character" w:styleId="Emphasis">
     <w:name w:val="Emphasis"/>
     <w:basedOn w:val="Standardskrifttypeiafsnit3"/>
     <w:rsid w:val="0073577B"/>
@@ -7530,7 +7481,7 @@
       <w:lang w:val="en-US" w:eastAsia="en-US"/>
     </w:rPr>
   </w:style>
-  <w:style w:type="paragraph" w:styleId="Indeks4">
+  <w:style w:type="paragraph" w:styleId="Index4">
     <w:name w:val="index 4"/>
     <w:basedOn w:val="Normal"/>
     <w:next w:val="Normal"/>
@@ -8085,10 +8036,10 @@
       <w:lang w:eastAsia="en-US"/>
     </w:rPr>
   </w:style>
-  <w:style w:type="paragraph" w:styleId="Kommentartekst">
+  <w:style w:type="paragraph" w:styleId="CommentText">
     <w:name w:val="annotation text"/>
     <w:basedOn w:val="Normal"/>
-    <w:link w:val="KommentartekstTegn1"/>
+    <w:link w:val="CommentTextChar1"/>
     <w:uiPriority w:val="99"/>
     <w:rsid w:val="008A34F9"/>
     <w:pPr>
@@ -8099,10 +8050,10 @@
       <w:szCs w:val="24"/>
     </w:rPr>
   </w:style>
-  <w:style w:type="character" w:customStyle="1" w:styleId="KommentartekstTegn1">
-    <w:name w:val="Kommentartekst Tegn1"/>
-    <w:basedOn w:val="Standardskrifttypeiafsnit"/>
-    <w:link w:val="Kommentartekst"/>
+  <w:style w:type="character" w:customStyle="1" w:styleId="CommentTextChar1">
+    <w:name w:val="Comment Text Char1"/>
+    <w:basedOn w:val="DefaultParagraphFont"/>
+    <w:link w:val="CommentText"/>
     <w:uiPriority w:val="99"/>
     <w:rsid w:val="008A34F9"/>
     <w:rPr>
@@ -8112,9 +8063,9 @@
       <w:lang w:eastAsia="da-DK"/>
     </w:rPr>
   </w:style>
-  <w:style w:type="character" w:styleId="Kommentarhenvisning">
+  <w:style w:type="character" w:styleId="CommentReference">
     <w:name w:val="annotation reference"/>
-    <w:basedOn w:val="Standardskrifttypeiafsnit"/>
+    <w:basedOn w:val="DefaultParagraphFont"/>
     <w:uiPriority w:val="99"/>
     <w:rsid w:val="008A34F9"/>
     <w:rPr>
@@ -8122,10 +8073,10 @@
       <w:szCs w:val="18"/>
     </w:rPr>
   </w:style>
-  <w:style w:type="paragraph" w:styleId="Markeringsbobletekst">
+  <w:style w:type="paragraph" w:styleId="BalloonText">
     <w:name w:val="Balloon Text"/>
     <w:basedOn w:val="Normal"/>
-    <w:link w:val="MarkeringsbobletekstTegn2"/>
+    <w:link w:val="BalloonTextChar1"/>
     <w:uiPriority w:val="99"/>
     <w:rsid w:val="00DC1119"/>
     <w:pPr>
@@ -8137,10 +8088,10 @@
       <w:szCs w:val="18"/>
     </w:rPr>
   </w:style>
-  <w:style w:type="character" w:customStyle="1" w:styleId="MarkeringsbobletekstTegn2">
-    <w:name w:val="Markeringsbobletekst Tegn2"/>
-    <w:basedOn w:val="Standardskrifttypeiafsnit"/>
-    <w:link w:val="Markeringsbobletekst"/>
+  <w:style w:type="character" w:customStyle="1" w:styleId="BalloonTextChar1">
+    <w:name w:val="Balloon Text Char1"/>
+    <w:basedOn w:val="DefaultParagraphFont"/>
+    <w:link w:val="BalloonText"/>
     <w:uiPriority w:val="99"/>
     <w:rsid w:val="00DC1119"/>
     <w:rPr>
@@ -8150,10 +8101,10 @@
       <w:lang w:eastAsia="da-DK"/>
     </w:rPr>
   </w:style>
-  <w:style w:type="character" w:customStyle="1" w:styleId="Overskrift1Tegn1">
-    <w:name w:val="Overskrift 1 Tegn1"/>
-    <w:basedOn w:val="Standardskrifttypeiafsnit"/>
-    <w:link w:val="Overskrift1"/>
+  <w:style w:type="character" w:customStyle="1" w:styleId="Heading1Char1">
+    <w:name w:val="Heading 1 Char1"/>
+    <w:basedOn w:val="DefaultParagraphFont"/>
+    <w:link w:val="Heading1"/>
     <w:rsid w:val="0031683E"/>
     <w:rPr>
       <w:rFonts w:ascii="Arial" w:eastAsia="Times New Roman" w:hAnsi="Arial"/>
@@ -8164,10 +8115,10 @@
       <w:lang w:eastAsia="da-DK"/>
     </w:rPr>
   </w:style>
-  <w:style w:type="character" w:customStyle="1" w:styleId="Overskrift2Tegn1">
-    <w:name w:val="Overskrift 2 Tegn1"/>
-    <w:basedOn w:val="Standardskrifttypeiafsnit"/>
-    <w:link w:val="Overskrift2"/>
+  <w:style w:type="character" w:customStyle="1" w:styleId="Heading2Char1">
+    <w:name w:val="Heading 2 Char1"/>
+    <w:basedOn w:val="DefaultParagraphFont"/>
+    <w:link w:val="Heading2"/>
     <w:rsid w:val="0031683E"/>
     <w:rPr>
       <w:rFonts w:ascii="Arial" w:eastAsia="Times New Roman" w:hAnsi="Arial"/>
@@ -8178,10 +8129,10 @@
       <w:lang w:eastAsia="da-DK"/>
     </w:rPr>
   </w:style>
-  <w:style w:type="character" w:customStyle="1" w:styleId="Overskrift3Tegn1">
-    <w:name w:val="Overskrift 3 Tegn1"/>
-    <w:basedOn w:val="Standardskrifttypeiafsnit"/>
-    <w:link w:val="Overskrift3"/>
+  <w:style w:type="character" w:customStyle="1" w:styleId="Heading3Char2">
+    <w:name w:val="Heading 3 Char2"/>
+    <w:basedOn w:val="DefaultParagraphFont"/>
+    <w:link w:val="Heading3"/>
     <w:rsid w:val="0031683E"/>
     <w:rPr>
       <w:rFonts w:ascii="Arial" w:eastAsia="Times New Roman" w:hAnsi="Arial"/>
@@ -8192,10 +8143,10 @@
       <w:lang w:eastAsia="da-DK"/>
     </w:rPr>
   </w:style>
-  <w:style w:type="character" w:customStyle="1" w:styleId="Overskrift4Tegn1">
-    <w:name w:val="Overskrift 4 Tegn1"/>
-    <w:basedOn w:val="Standardskrifttypeiafsnit"/>
-    <w:link w:val="Overskrift4"/>
+  <w:style w:type="character" w:customStyle="1" w:styleId="Heading4Char1">
+    <w:name w:val="Heading 4 Char1"/>
+    <w:basedOn w:val="DefaultParagraphFont"/>
+    <w:link w:val="Heading4"/>
     <w:uiPriority w:val="9"/>
     <w:rsid w:val="0031683E"/>
     <w:rPr>
@@ -8207,10 +8158,10 @@
       <w:lang w:eastAsia="da-DK"/>
     </w:rPr>
   </w:style>
-  <w:style w:type="character" w:customStyle="1" w:styleId="Overskrift5Tegn1">
-    <w:name w:val="Overskrift 5 Tegn1"/>
-    <w:basedOn w:val="Standardskrifttypeiafsnit"/>
-    <w:link w:val="Overskrift5"/>
+  <w:style w:type="character" w:customStyle="1" w:styleId="Heading5Char1">
+    <w:name w:val="Heading 5 Char1"/>
+    <w:basedOn w:val="DefaultParagraphFont"/>
+    <w:link w:val="Heading5"/>
     <w:uiPriority w:val="9"/>
     <w:rsid w:val="0031683E"/>
     <w:rPr>
@@ -8223,10 +8174,10 @@
       <w:lang w:eastAsia="da-DK"/>
     </w:rPr>
   </w:style>
-  <w:style w:type="character" w:customStyle="1" w:styleId="Overskrift6Tegn1">
-    <w:name w:val="Overskrift 6 Tegn1"/>
-    <w:basedOn w:val="Standardskrifttypeiafsnit"/>
-    <w:link w:val="Overskrift6"/>
+  <w:style w:type="character" w:customStyle="1" w:styleId="Heading6Char1">
+    <w:name w:val="Heading 6 Char1"/>
+    <w:basedOn w:val="DefaultParagraphFont"/>
+    <w:link w:val="Heading6"/>
     <w:uiPriority w:val="9"/>
     <w:rsid w:val="0031683E"/>
     <w:rPr>
@@ -8238,10 +8189,10 @@
       <w:lang w:eastAsia="da-DK"/>
     </w:rPr>
   </w:style>
-  <w:style w:type="character" w:customStyle="1" w:styleId="Overskrift7Tegn1">
-    <w:name w:val="Overskrift 7 Tegn1"/>
-    <w:basedOn w:val="Standardskrifttypeiafsnit"/>
-    <w:link w:val="Overskrift7"/>
+  <w:style w:type="character" w:customStyle="1" w:styleId="Heading7Char1">
+    <w:name w:val="Heading 7 Char1"/>
+    <w:basedOn w:val="DefaultParagraphFont"/>
+    <w:link w:val="Heading7"/>
     <w:rsid w:val="0031683E"/>
     <w:rPr>
       <w:rFonts w:ascii="Arial" w:eastAsia="Times New Roman" w:hAnsi="Arial"/>
@@ -8251,10 +8202,10 @@
       <w:lang w:eastAsia="da-DK"/>
     </w:rPr>
   </w:style>
-  <w:style w:type="character" w:customStyle="1" w:styleId="Overskrift8Tegn1">
-    <w:name w:val="Overskrift 8 Tegn1"/>
-    <w:basedOn w:val="Standardskrifttypeiafsnit"/>
-    <w:link w:val="Overskrift8"/>
+  <w:style w:type="character" w:customStyle="1" w:styleId="Heading8Char">
+    <w:name w:val="Heading 8 Char"/>
+    <w:basedOn w:val="DefaultParagraphFont"/>
+    <w:link w:val="Heading8"/>
     <w:rsid w:val="0031683E"/>
     <w:rPr>
       <w:rFonts w:ascii="Arial" w:eastAsia="Times New Roman" w:hAnsi="Arial"/>
@@ -8286,7 +8237,7 @@
   </w:style>
   <w:style w:type="numbering" w:styleId="111111">
     <w:name w:val="Outline List 2"/>
-    <w:basedOn w:val="Ingenliste"/>
+    <w:basedOn w:val="NoList"/>
     <w:rsid w:val="0031683E"/>
     <w:pPr>
       <w:numPr>
@@ -8296,7 +8247,7 @@
   </w:style>
   <w:style w:type="character" w:customStyle="1" w:styleId="idlidentifier">
     <w:name w:val="idl.identifier"/>
-    <w:basedOn w:val="Standardskrifttypeiafsnit"/>
+    <w:basedOn w:val="DefaultParagraphFont"/>
     <w:rsid w:val="0031683E"/>
     <w:rPr>
       <w:rFonts w:ascii="Courier New" w:hAnsi="Courier New"/>
@@ -8337,7 +8288,7 @@
       <w:lang w:eastAsia="en-US"/>
     </w:rPr>
   </w:style>
-  <w:style w:type="paragraph" w:styleId="Korrektur">
+  <w:style w:type="paragraph" w:styleId="Revision">
     <w:name w:val="Revision"/>
     <w:hidden/>
     <w:rsid w:val="0031683E"/>
@@ -8348,10 +8299,10 @@
       <w:lang w:eastAsia="en-US"/>
     </w:rPr>
   </w:style>
-  <w:style w:type="paragraph" w:styleId="Sidehoved">
+  <w:style w:type="paragraph" w:styleId="Header">
     <w:name w:val="header"/>
     <w:basedOn w:val="Normal"/>
-    <w:link w:val="SidehovedTegn1"/>
+    <w:link w:val="HeaderChar1"/>
     <w:uiPriority w:val="99"/>
     <w:unhideWhenUsed/>
     <w:rsid w:val="0031683E"/>
@@ -8363,10 +8314,10 @@
       <w:spacing w:line="240" w:lineRule="auto"/>
     </w:pPr>
   </w:style>
-  <w:style w:type="character" w:customStyle="1" w:styleId="SidehovedTegn1">
-    <w:name w:val="Sidehoved Tegn1"/>
-    <w:basedOn w:val="Standardskrifttypeiafsnit"/>
-    <w:link w:val="Sidehoved"/>
+  <w:style w:type="character" w:customStyle="1" w:styleId="HeaderChar1">
+    <w:name w:val="Header Char1"/>
+    <w:basedOn w:val="DefaultParagraphFont"/>
+    <w:link w:val="Header"/>
     <w:uiPriority w:val="99"/>
     <w:rsid w:val="0031683E"/>
     <w:rPr>
@@ -8376,10 +8327,10 @@
       <w:lang w:eastAsia="da-DK"/>
     </w:rPr>
   </w:style>
-  <w:style w:type="paragraph" w:styleId="Sidefod">
+  <w:style w:type="paragraph" w:styleId="Footer">
     <w:name w:val="footer"/>
     <w:basedOn w:val="Normal"/>
-    <w:link w:val="SidefodTegn1"/>
+    <w:link w:val="FooterChar1"/>
     <w:uiPriority w:val="99"/>
     <w:unhideWhenUsed/>
     <w:rsid w:val="0031683E"/>
@@ -8391,10 +8342,10 @@
       <w:spacing w:line="240" w:lineRule="auto"/>
     </w:pPr>
   </w:style>
-  <w:style w:type="character" w:customStyle="1" w:styleId="SidefodTegn1">
-    <w:name w:val="Sidefod Tegn1"/>
-    <w:basedOn w:val="Standardskrifttypeiafsnit"/>
-    <w:link w:val="Sidefod"/>
+  <w:style w:type="character" w:customStyle="1" w:styleId="FooterChar1">
+    <w:name w:val="Footer Char1"/>
+    <w:basedOn w:val="DefaultParagraphFont"/>
+    <w:link w:val="Footer"/>
     <w:uiPriority w:val="99"/>
     <w:rsid w:val="0031683E"/>
     <w:rPr>
@@ -8404,9 +8355,9 @@
       <w:lang w:eastAsia="da-DK"/>
     </w:rPr>
   </w:style>
-  <w:style w:type="table" w:styleId="Tabelgitter">
+  <w:style w:type="table" w:styleId="TableGrid">
     <w:name w:val="Table Grid"/>
-    <w:basedOn w:val="Tabel-Normal"/>
+    <w:basedOn w:val="TableNormal"/>
     <w:uiPriority w:val="59"/>
     <w:rsid w:val="0031683E"/>
     <w:tblPr>
@@ -8427,9 +8378,9 @@
       </w:tblCellMar>
     </w:tblPr>
   </w:style>
-  <w:style w:type="character" w:styleId="BesgtLink">
+  <w:style w:type="character" w:styleId="FollowedHyperlink">
     <w:name w:val="FollowedHyperlink"/>
-    <w:basedOn w:val="Standardskrifttypeiafsnit"/>
+    <w:basedOn w:val="DefaultParagraphFont"/>
     <w:uiPriority w:val="99"/>
     <w:unhideWhenUsed/>
     <w:rsid w:val="0031683E"/>
@@ -8438,17 +8389,17 @@
       <w:u w:val="single"/>
     </w:rPr>
   </w:style>
-  <w:style w:type="character" w:styleId="Sidetal">
+  <w:style w:type="character" w:styleId="PageNumber">
     <w:name w:val="page number"/>
-    <w:basedOn w:val="Standardskrifttypeiafsnit"/>
+    <w:basedOn w:val="DefaultParagraphFont"/>
     <w:uiPriority w:val="99"/>
     <w:unhideWhenUsed/>
     <w:rsid w:val="0031683E"/>
   </w:style>
-  <w:style w:type="paragraph" w:styleId="Fodnotetekst">
+  <w:style w:type="paragraph" w:styleId="FootnoteText">
     <w:name w:val="footnote text"/>
     <w:basedOn w:val="Normal"/>
-    <w:link w:val="FodnotetekstTegn1"/>
+    <w:link w:val="FootnoteTextChar1"/>
     <w:uiPriority w:val="99"/>
     <w:unhideWhenUsed/>
     <w:rsid w:val="00055BC7"/>
@@ -8459,10 +8410,10 @@
       <w:szCs w:val="24"/>
     </w:rPr>
   </w:style>
-  <w:style w:type="character" w:customStyle="1" w:styleId="FodnotetekstTegn1">
-    <w:name w:val="Fodnotetekst Tegn1"/>
-    <w:basedOn w:val="Standardskrifttypeiafsnit"/>
-    <w:link w:val="Fodnotetekst"/>
+  <w:style w:type="character" w:customStyle="1" w:styleId="FootnoteTextChar1">
+    <w:name w:val="Footnote Text Char1"/>
+    <w:basedOn w:val="DefaultParagraphFont"/>
+    <w:link w:val="FootnoteText"/>
     <w:uiPriority w:val="99"/>
     <w:rsid w:val="00055BC7"/>
     <w:rPr>
@@ -8472,9 +8423,9 @@
       <w:lang w:eastAsia="da-DK"/>
     </w:rPr>
   </w:style>
-  <w:style w:type="character" w:styleId="Fodnotehenvisning">
+  <w:style w:type="character" w:styleId="FootnoteReference">
     <w:name w:val="footnote reference"/>
-    <w:basedOn w:val="Standardskrifttypeiafsnit"/>
+    <w:basedOn w:val="DefaultParagraphFont"/>
     <w:uiPriority w:val="99"/>
     <w:unhideWhenUsed/>
     <w:rsid w:val="0031683E"/>
@@ -8482,11 +8433,11 @@
       <w:vertAlign w:val="superscript"/>
     </w:rPr>
   </w:style>
-  <w:style w:type="paragraph" w:styleId="Kommentaremne">
+  <w:style w:type="paragraph" w:styleId="CommentSubject">
     <w:name w:val="annotation subject"/>
-    <w:basedOn w:val="Kommentartekst"/>
-    <w:next w:val="Kommentartekst"/>
-    <w:link w:val="KommentaremneTegn1"/>
+    <w:basedOn w:val="CommentText"/>
+    <w:next w:val="CommentText"/>
+    <w:link w:val="CommentSubjectChar1"/>
     <w:unhideWhenUsed/>
     <w:rsid w:val="0031683E"/>
     <w:rPr>
@@ -8496,10 +8447,10 @@
       <w:szCs w:val="20"/>
     </w:rPr>
   </w:style>
-  <w:style w:type="character" w:customStyle="1" w:styleId="KommentaremneTegn1">
-    <w:name w:val="Kommentaremne Tegn1"/>
-    <w:basedOn w:val="KommentartekstTegn1"/>
-    <w:link w:val="Kommentaremne"/>
+  <w:style w:type="character" w:customStyle="1" w:styleId="CommentSubjectChar1">
+    <w:name w:val="Comment Subject Char1"/>
+    <w:basedOn w:val="CommentTextChar1"/>
+    <w:link w:val="CommentSubject"/>
     <w:uiPriority w:val="99"/>
     <w:rsid w:val="0031683E"/>
     <w:rPr>
@@ -8511,7 +8462,7 @@
       <w:lang w:eastAsia="da-DK"/>
     </w:rPr>
   </w:style>
-  <w:style w:type="paragraph" w:styleId="Indholdsfortegnelse2">
+  <w:style w:type="paragraph" w:styleId="TOC2">
     <w:name w:val="toc 2"/>
     <w:basedOn w:val="Normal"/>
     <w:next w:val="Normal"/>
@@ -8522,7 +8473,7 @@
       <w:ind w:left="220"/>
     </w:pPr>
   </w:style>
-  <w:style w:type="paragraph" w:styleId="Indholdsfortegnelse1">
+  <w:style w:type="paragraph" w:styleId="TOC1">
     <w:name w:val="toc 1"/>
     <w:basedOn w:val="Normal"/>
     <w:next w:val="Normal"/>
@@ -8530,17 +8481,17 @@
     <w:uiPriority w:val="39"/>
     <w:rsid w:val="0031683E"/>
   </w:style>
-  <w:style w:type="paragraph" w:styleId="Starthilsen">
+  <w:style w:type="paragraph" w:styleId="Salutation">
     <w:name w:val="Salutation"/>
     <w:basedOn w:val="Normal"/>
     <w:next w:val="Normal"/>
-    <w:link w:val="StarthilsenTegn"/>
+    <w:link w:val="SalutationChar"/>
     <w:rsid w:val="0031788F"/>
   </w:style>
-  <w:style w:type="character" w:customStyle="1" w:styleId="StarthilsenTegn">
-    <w:name w:val="Starthilsen Tegn"/>
-    <w:basedOn w:val="Standardskrifttypeiafsnit"/>
-    <w:link w:val="Starthilsen"/>
+  <w:style w:type="character" w:customStyle="1" w:styleId="SalutationChar">
+    <w:name w:val="Salutation Char"/>
+    <w:basedOn w:val="DefaultParagraphFont"/>
+    <w:link w:val="Salutation"/>
     <w:rsid w:val="0031788F"/>
     <w:rPr>
       <w:rFonts w:ascii="Arial" w:eastAsia="Times New Roman" w:hAnsi="Arial"/>
@@ -8549,7 +8500,7 @@
       <w:lang w:eastAsia="da-DK"/>
     </w:rPr>
   </w:style>
-  <w:style w:type="paragraph" w:styleId="Indholdsfortegnelse3">
+  <w:style w:type="paragraph" w:styleId="TOC3">
     <w:name w:val="toc 3"/>
     <w:basedOn w:val="Normal"/>
     <w:next w:val="Normal"/>
@@ -8560,7 +8511,7 @@
       <w:ind w:left="440"/>
     </w:pPr>
   </w:style>
-  <w:style w:type="paragraph" w:styleId="Billedtekst">
+  <w:style w:type="paragraph" w:styleId="Caption">
     <w:name w:val="caption"/>
     <w:basedOn w:val="Normal"/>
     <w:next w:val="Normal"/>
@@ -8572,11 +8523,11 @@
       <w:szCs w:val="20"/>
     </w:rPr>
   </w:style>
-  <w:style w:type="paragraph" w:styleId="Rubrik">
+  <w:style w:type="paragraph" w:styleId="Title">
     <w:name w:val="Title"/>
     <w:basedOn w:val="Normal"/>
     <w:next w:val="Normal"/>
-    <w:link w:val="RubrikTegn"/>
+    <w:link w:val="TitleChar"/>
     <w:uiPriority w:val="10"/>
     <w:qFormat/>
     <w:rsid w:val="00055BC7"/>
@@ -8594,10 +8545,10 @@
       <w:szCs w:val="32"/>
     </w:rPr>
   </w:style>
-  <w:style w:type="character" w:customStyle="1" w:styleId="RubrikTegn">
-    <w:name w:val="Rubrik Tegn"/>
-    <w:basedOn w:val="Standardskrifttypeiafsnit"/>
-    <w:link w:val="Rubrik"/>
+  <w:style w:type="character" w:customStyle="1" w:styleId="TitleChar">
+    <w:name w:val="Title Char"/>
+    <w:basedOn w:val="DefaultParagraphFont"/>
+    <w:link w:val="Title"/>
     <w:uiPriority w:val="10"/>
     <w:rsid w:val="00055BC7"/>
     <w:rPr>
@@ -8610,7 +8561,7 @@
       <w:lang w:eastAsia="da-DK"/>
     </w:rPr>
   </w:style>
-  <w:style w:type="paragraph" w:styleId="Indholdsfortegnelse4">
+  <w:style w:type="paragraph" w:styleId="TOC4">
     <w:name w:val="toc 4"/>
     <w:basedOn w:val="Normal"/>
     <w:next w:val="Normal"/>
@@ -8620,7 +8571,7 @@
       <w:ind w:left="660"/>
     </w:pPr>
   </w:style>
-  <w:style w:type="paragraph" w:styleId="Indholdsfortegnelse5">
+  <w:style w:type="paragraph" w:styleId="TOC5">
     <w:name w:val="toc 5"/>
     <w:basedOn w:val="Normal"/>
     <w:next w:val="Normal"/>
@@ -8630,7 +8581,7 @@
       <w:ind w:left="880"/>
     </w:pPr>
   </w:style>
-  <w:style w:type="paragraph" w:styleId="Indholdsfortegnelse6">
+  <w:style w:type="paragraph" w:styleId="TOC6">
     <w:name w:val="toc 6"/>
     <w:basedOn w:val="Normal"/>
     <w:next w:val="Normal"/>
@@ -8640,7 +8591,7 @@
       <w:ind w:left="1100"/>
     </w:pPr>
   </w:style>
-  <w:style w:type="paragraph" w:styleId="Indholdsfortegnelse7">
+  <w:style w:type="paragraph" w:styleId="TOC7">
     <w:name w:val="toc 7"/>
     <w:basedOn w:val="Normal"/>
     <w:next w:val="Normal"/>
@@ -8650,7 +8601,7 @@
       <w:ind w:left="1320"/>
     </w:pPr>
   </w:style>
-  <w:style w:type="paragraph" w:styleId="Indholdsfortegnelse8">
+  <w:style w:type="paragraph" w:styleId="TOC8">
     <w:name w:val="toc 8"/>
     <w:basedOn w:val="Normal"/>
     <w:next w:val="Normal"/>
@@ -8660,7 +8611,7 @@
       <w:ind w:left="1540"/>
     </w:pPr>
   </w:style>
-  <w:style w:type="paragraph" w:styleId="Indholdsfortegnelse9">
+  <w:style w:type="paragraph" w:styleId="TOC9">
     <w:name w:val="toc 9"/>
     <w:basedOn w:val="Normal"/>
     <w:next w:val="Normal"/>
@@ -8670,13 +8621,13 @@
       <w:ind w:left="1760"/>
     </w:pPr>
   </w:style>
-  <w:style w:type="character" w:customStyle="1" w:styleId="Overskrift9Tegn">
-    <w:name w:val="Overskrift 9 Tegn"/>
-    <w:basedOn w:val="Standardskrifttypeiafsnit"/>
-    <w:link w:val="Overskrift9"/>
+  <w:style w:type="character" w:customStyle="1" w:styleId="Heading9Char">
+    <w:name w:val="Heading 9 Char"/>
+    <w:basedOn w:val="DefaultParagraphFont"/>
+    <w:link w:val="Heading9"/>
     <w:rsid w:val="00D9292A"/>
     <w:rPr>
-      <w:rFonts w:ascii="Calibri" w:eastAsia="ＭＳ ゴシック" w:hAnsi="Calibri" w:cs="Times New Roman"/>
+      <w:rFonts w:ascii="Calibri" w:eastAsia="MS Gothic" w:hAnsi="Calibri" w:cs="Times New Roman"/>
       <w:sz w:val="22"/>
       <w:szCs w:val="22"/>
       <w:lang w:eastAsia="da-DK"/>
@@ -8717,9 +8668,9 @@
       <w:lang w:val="en-US"/>
     </w:rPr>
   </w:style>
-  <w:style w:type="paragraph" w:styleId="Overskrift">
+  <w:style w:type="paragraph" w:styleId="TOCHeading">
     <w:name w:val="TOC Heading"/>
-    <w:basedOn w:val="Overskrift1"/>
+    <w:basedOn w:val="Heading1"/>
     <w:next w:val="Normal"/>
     <w:uiPriority w:val="39"/>
     <w:unhideWhenUsed/>
@@ -8736,7 +8687,7 @@
       <w:outlineLvl w:val="9"/>
     </w:pPr>
     <w:rPr>
-      <w:rFonts w:ascii="Calibri" w:eastAsia="ＭＳ ゴシック" w:hAnsi="Calibri"/>
+      <w:rFonts w:ascii="Calibri" w:eastAsia="MS Gothic" w:hAnsi="Calibri"/>
       <w:bCs/>
       <w:color w:val="365F91"/>
       <w:szCs w:val="28"/>
@@ -8768,8 +8719,8 @@
       <w:spacing w:after="120"/>
     </w:pPr>
   </w:style>
-  <w:style w:type="paragraph" w:customStyle="1" w:styleId="Heading1">
-    <w:name w:val="Heading 1"/>
+  <w:style w:type="paragraph" w:customStyle="1" w:styleId="Heading11">
+    <w:name w:val="Heading 11"/>
     <w:basedOn w:val="Normal"/>
     <w:next w:val="Textbody"/>
     <w:rsid w:val="00FF3B18"/>
@@ -8793,8 +8744,8 @@
       <w:lang w:eastAsia="zh-CN" w:bidi="hi-IN"/>
     </w:rPr>
   </w:style>
-  <w:style w:type="paragraph" w:customStyle="1" w:styleId="Heading3">
-    <w:name w:val="Heading 3"/>
+  <w:style w:type="paragraph" w:customStyle="1" w:styleId="Heading31">
+    <w:name w:val="Heading 31"/>
     <w:basedOn w:val="Normal"/>
     <w:next w:val="Textbody"/>
     <w:rsid w:val="00FF3B18"/>
@@ -8818,8 +8769,8 @@
       <w:lang w:eastAsia="zh-CN" w:bidi="hi-IN"/>
     </w:rPr>
   </w:style>
-  <w:style w:type="paragraph" w:customStyle="1" w:styleId="Heading4">
-    <w:name w:val="Heading 4"/>
+  <w:style w:type="paragraph" w:customStyle="1" w:styleId="Heading41">
+    <w:name w:val="Heading 41"/>
     <w:basedOn w:val="Normal"/>
     <w:next w:val="Textbody"/>
     <w:rsid w:val="00FF3B18"/>
@@ -9367,7 +9318,7 @@
 </file>
 
 <file path=customXml/itemProps1.xml><?xml version="1.0" encoding="utf-8"?>
-<ds:datastoreItem xmlns:ds="http://schemas.openxmlformats.org/officeDocument/2006/customXml" ds:itemID="{8D5AEC2B-EB43-1B43-AE62-92FB4EBCB6D6}">
+<ds:datastoreItem xmlns:ds="http://schemas.openxmlformats.org/officeDocument/2006/customXml" ds:itemID="{0F768C24-8849-420F-8BCB-F70D06A92C7A}">
   <ds:schemaRefs>
     <ds:schemaRef ds:uri="http://schemas.openxmlformats.org/officeDocument/2006/bibliography"/>
   </ds:schemaRefs>

</xml_diff>